<commit_message>
Andrew's finished draft for Project Proposal
</commit_message>
<xml_diff>
--- a/Project Proposal/Project Proposal - Smith.docx
+++ b/Project Proposal/Project Proposal - Smith.docx
@@ -858,7 +858,16 @@
           <w:lang w:eastAsia="it-IT"/>
           <w14:ligatures w14:val="standard"/>
         </w:rPr>
-        <w:t>is system is intended to prevent head-to-head collisions and prevent trains from going into control or restricted zones to potentially avoid collisions.</w:t>
+        <w:t xml:space="preserve">is </w:t>
+      </w:r>
+      <w:r>
+        <w:rPr>
+          <w:sz w:val="22"/>
+          <w:szCs w:val="28"/>
+          <w:lang w:eastAsia="it-IT"/>
+          <w14:ligatures w14:val="standard"/>
+        </w:rPr>
+        <w:t>system is intended to prevent head-to-head collisions and prevent trains from going into control or restricted zones to potentially avoid collisions.</w:t>
       </w:r>
     </w:p>
     <w:p>
@@ -871,18 +880,16 @@
         <w:spacing w:line="264" w:lineRule="auto"/>
         <w:jc w:val="both"/>
         <w:rPr>
-          <w:b/>
-          <w:bCs/>
-          <w:sz w:val="22"/>
-          <w:szCs w:val="28"/>
-          <w:lang w:eastAsia="it-IT"/>
-          <w14:ligatures w14:val="standard"/>
-        </w:rPr>
-      </w:pPr>
-      <w:r>
-        <w:rPr>
-          <w:b/>
-          <w:bCs/>
+          <w:color w:val="FF0000"/>
+          <w:sz w:val="22"/>
+          <w:szCs w:val="28"/>
+          <w:lang w:eastAsia="it-IT"/>
+          <w14:ligatures w14:val="standard"/>
+        </w:rPr>
+      </w:pPr>
+      <w:r>
+        <w:rPr>
+          <w:color w:val="FF0000"/>
           <w:sz w:val="22"/>
           <w:szCs w:val="28"/>
           <w:lang w:eastAsia="it-IT"/>
@@ -892,8 +899,7 @@
       </w:r>
       <w:r>
         <w:rPr>
-          <w:b/>
-          <w:bCs/>
+          <w:color w:val="FF0000"/>
           <w:sz w:val="22"/>
           <w:szCs w:val="28"/>
           <w:lang w:eastAsia="it-IT"/>
@@ -912,24 +918,128 @@
         <w:spacing w:line="264" w:lineRule="auto"/>
         <w:jc w:val="both"/>
         <w:rPr>
-          <w:b/>
-          <w:bCs/>
-          <w:sz w:val="22"/>
-          <w:szCs w:val="28"/>
-          <w:lang w:eastAsia="it-IT"/>
-          <w14:ligatures w14:val="standard"/>
-        </w:rPr>
-      </w:pPr>
-      <w:r>
-        <w:rPr>
-          <w:b/>
-          <w:bCs/>
-          <w:sz w:val="22"/>
-          <w:szCs w:val="28"/>
-          <w:lang w:eastAsia="it-IT"/>
-          <w14:ligatures w14:val="standard"/>
-        </w:rPr>
-        <w:t>Add intro to intersection characteristics</w:t>
+          <w:sz w:val="22"/>
+          <w:szCs w:val="28"/>
+          <w:lang w:eastAsia="it-IT"/>
+          <w14:ligatures w14:val="standard"/>
+        </w:rPr>
+      </w:pPr>
+      <w:r>
+        <w:rPr>
+          <w:sz w:val="22"/>
+          <w:szCs w:val="28"/>
+          <w:lang w:eastAsia="it-IT"/>
+          <w14:ligatures w14:val="standard"/>
+        </w:rPr>
+        <w:t>T</w:t>
+      </w:r>
+      <w:r>
+        <w:rPr>
+          <w:sz w:val="22"/>
+          <w:szCs w:val="28"/>
+          <w:lang w:eastAsia="it-IT"/>
+          <w14:ligatures w14:val="standard"/>
+        </w:rPr>
+        <w:t xml:space="preserve">here has been much work in creating physical barriers and auditory and visual warning signals to alert </w:t>
+      </w:r>
+      <w:r>
+        <w:rPr>
+          <w:sz w:val="22"/>
+          <w:szCs w:val="28"/>
+          <w:lang w:eastAsia="it-IT"/>
+          <w14:ligatures w14:val="standard"/>
+        </w:rPr>
+        <w:t xml:space="preserve">vehicle drivers of an oncoming train. </w:t>
+      </w:r>
+      <w:r>
+        <w:rPr>
+          <w:sz w:val="22"/>
+          <w:szCs w:val="28"/>
+          <w:lang w:eastAsia="it-IT"/>
+          <w14:ligatures w14:val="standard"/>
+        </w:rPr>
+        <w:t xml:space="preserve">However, these </w:t>
+      </w:r>
+      <w:r>
+        <w:rPr>
+          <w:sz w:val="22"/>
+          <w:szCs w:val="28"/>
+          <w:lang w:eastAsia="it-IT"/>
+          <w14:ligatures w14:val="standard"/>
+        </w:rPr>
+        <w:t xml:space="preserve">systems are costly to implement and </w:t>
+      </w:r>
+      <w:r>
+        <w:rPr>
+          <w:sz w:val="22"/>
+          <w:szCs w:val="28"/>
+          <w:lang w:eastAsia="it-IT"/>
+          <w14:ligatures w14:val="standard"/>
+        </w:rPr>
+        <w:t xml:space="preserve">are sometimes viewed as </w:t>
+      </w:r>
+      <w:r>
+        <w:rPr>
+          <w:sz w:val="22"/>
+          <w:szCs w:val="28"/>
+          <w:lang w:eastAsia="it-IT"/>
+          <w14:ligatures w14:val="standard"/>
+        </w:rPr>
+        <w:t xml:space="preserve">irritating to neighbors of railroads. Therefore, it is important to understand the degree of effectivity of these measures. Additionally, </w:t>
+      </w:r>
+      <w:r>
+        <w:rPr>
+          <w:sz w:val="22"/>
+          <w:szCs w:val="28"/>
+          <w:lang w:eastAsia="it-IT"/>
+          <w14:ligatures w14:val="standard"/>
+        </w:rPr>
+        <w:t xml:space="preserve">there are </w:t>
+      </w:r>
+      <w:r>
+        <w:rPr>
+          <w:sz w:val="22"/>
+          <w:szCs w:val="28"/>
+          <w:lang w:eastAsia="it-IT"/>
+          <w14:ligatures w14:val="standard"/>
+        </w:rPr>
+        <w:t>unique</w:t>
+      </w:r>
+      <w:r>
+        <w:rPr>
+          <w:sz w:val="22"/>
+          <w:szCs w:val="28"/>
+          <w:lang w:eastAsia="it-IT"/>
+          <w14:ligatures w14:val="standard"/>
+        </w:rPr>
+        <w:t xml:space="preserve"> topological</w:t>
+      </w:r>
+      <w:r>
+        <w:rPr>
+          <w:sz w:val="22"/>
+          <w:szCs w:val="28"/>
+          <w:lang w:eastAsia="it-IT"/>
+          <w14:ligatures w14:val="standard"/>
+        </w:rPr>
+        <w:t xml:space="preserve"> attributes of the interaction between the highway and railroad that could potentially create a higher likelihood of </w:t>
+      </w:r>
+      <w:r>
+        <w:rPr>
+          <w:sz w:val="22"/>
+          <w:szCs w:val="28"/>
+          <w:lang w:eastAsia="it-IT"/>
+          <w14:ligatures w14:val="standard"/>
+        </w:rPr>
+        <w:t>accidents. These characteristics also could be changed through modifications</w:t>
+      </w:r>
+      <w:r>
+        <w:rPr>
+          <w:sz w:val="22"/>
+          <w:szCs w:val="28"/>
+          <w:lang w:eastAsia="it-IT"/>
+          <w14:ligatures w14:val="standard"/>
+        </w:rPr>
+        <w:t xml:space="preserve"> which could increase safety at the expense of construction projects. </w:t>
       </w:r>
     </w:p>
     <w:p>
@@ -995,47 +1105,22 @@
         <w:spacing w:line="264" w:lineRule="auto"/>
         <w:jc w:val="both"/>
         <w:rPr>
-          <w:sz w:val="22"/>
-          <w:szCs w:val="28"/>
-          <w:lang w:eastAsia="it-IT"/>
-          <w14:ligatures w14:val="standard"/>
-        </w:rPr>
-      </w:pPr>
-      <w:r>
-        <w:rPr>
+          <w:color w:val="FF0000"/>
+          <w:sz w:val="22"/>
+          <w:szCs w:val="28"/>
+          <w:lang w:eastAsia="it-IT"/>
+          <w14:ligatures w14:val="standard"/>
+        </w:rPr>
+      </w:pPr>
+      <w:r>
+        <w:rPr>
+          <w:color w:val="FF0000"/>
           <w:sz w:val="22"/>
           <w:szCs w:val="28"/>
           <w:lang w:eastAsia="it-IT"/>
           <w14:ligatures w14:val="standard"/>
         </w:rPr>
         <w:t>Add Literature survey.</w:t>
-      </w:r>
-    </w:p>
-    <w:p>
-      <w:pPr>
-        <w:pStyle w:val="Head2"/>
-        <w:rPr>
-          <w14:ligatures w14:val="standard"/>
-        </w:rPr>
-      </w:pPr>
-      <w:r>
-        <w:rPr>
-          <w:rStyle w:val="Label"/>
-          <w14:ligatures w14:val="standard"/>
-        </w:rPr>
-        <w:t>3</w:t>
-      </w:r>
-      <w:r>
-        <w:rPr>
-          <w14:ligatures w14:val="standard"/>
-        </w:rPr>
-        <w:t> </w:t>
-      </w:r>
-      <w:r>
-        <w:rPr>
-          <w14:ligatures w14:val="standard"/>
-        </w:rPr>
-        <w:t>Proposed Work</w:t>
       </w:r>
     </w:p>
     <w:p>
@@ -1061,7 +1146,152 @@
           <w:lang w:eastAsia="it-IT"/>
           <w14:ligatures w14:val="standard"/>
         </w:rPr>
-        <w:t>Add proposed work.</w:t>
+        <w:t xml:space="preserve">The Federal Railroad Administration </w:t>
+      </w:r>
+      <w:r>
+        <w:rPr>
+          <w:sz w:val="22"/>
+          <w:szCs w:val="28"/>
+          <w:lang w:eastAsia="it-IT"/>
+          <w14:ligatures w14:val="standard"/>
+        </w:rPr>
+        <w:t xml:space="preserve">attempted to develop a model for predicting accidents and their severity </w:t>
+      </w:r>
+      <w:r>
+        <w:rPr>
+          <w:sz w:val="22"/>
+          <w:szCs w:val="28"/>
+          <w:lang w:eastAsia="it-IT"/>
+          <w14:ligatures w14:val="standard"/>
+        </w:rPr>
+        <w:t>using data mining techniques</w:t>
+      </w:r>
+      <w:r>
+        <w:rPr>
+          <w:sz w:val="22"/>
+          <w:szCs w:val="28"/>
+          <w:lang w:eastAsia="it-IT"/>
+          <w14:ligatures w14:val="standard"/>
+        </w:rPr>
+        <w:t xml:space="preserve"> using statistical analysis</w:t>
+      </w:r>
+      <w:r>
+        <w:rPr>
+          <w:sz w:val="22"/>
+          <w:szCs w:val="28"/>
+          <w:lang w:eastAsia="it-IT"/>
+          <w14:ligatures w14:val="standard"/>
+        </w:rPr>
+        <w:t xml:space="preserve"> [X]</w:t>
+      </w:r>
+      <w:r>
+        <w:rPr>
+          <w:sz w:val="22"/>
+          <w:szCs w:val="28"/>
+          <w:lang w:eastAsia="it-IT"/>
+          <w14:ligatures w14:val="standard"/>
+        </w:rPr>
+        <w:t xml:space="preserve">. Though this </w:t>
+      </w:r>
+      <w:r>
+        <w:rPr>
+          <w:sz w:val="22"/>
+          <w:szCs w:val="28"/>
+          <w:lang w:eastAsia="it-IT"/>
+          <w14:ligatures w14:val="standard"/>
+        </w:rPr>
+        <w:t xml:space="preserve">work does not inherently use data mining techniques, it has </w:t>
+      </w:r>
+      <w:r>
+        <w:rPr>
+          <w:sz w:val="22"/>
+          <w:szCs w:val="28"/>
+          <w:lang w:eastAsia="it-IT"/>
+          <w14:ligatures w14:val="standard"/>
+        </w:rPr>
+        <w:t xml:space="preserve">relevance due to </w:t>
+      </w:r>
+      <w:r>
+        <w:rPr>
+          <w:sz w:val="22"/>
+          <w:szCs w:val="28"/>
+          <w:lang w:eastAsia="it-IT"/>
+          <w14:ligatures w14:val="standard"/>
+        </w:rPr>
+        <w:t xml:space="preserve">its exploration of the same data set and the ways </w:t>
+      </w:r>
+      <w:r>
+        <w:rPr>
+          <w:sz w:val="22"/>
+          <w:szCs w:val="28"/>
+          <w:lang w:eastAsia="it-IT"/>
+          <w14:ligatures w14:val="standard"/>
+        </w:rPr>
+        <w:t xml:space="preserve">it chose to select </w:t>
+      </w:r>
+      <w:r>
+        <w:rPr>
+          <w:sz w:val="22"/>
+          <w:szCs w:val="28"/>
+          <w:lang w:eastAsia="it-IT"/>
+          <w14:ligatures w14:val="standard"/>
+        </w:rPr>
+        <w:t xml:space="preserve">data and include variables. </w:t>
+      </w:r>
+      <w:r>
+        <w:rPr>
+          <w:sz w:val="22"/>
+          <w:szCs w:val="28"/>
+          <w:lang w:eastAsia="it-IT"/>
+          <w14:ligatures w14:val="standard"/>
+        </w:rPr>
+        <w:t xml:space="preserve">It also </w:t>
+      </w:r>
+      <w:r>
+        <w:rPr>
+          <w:sz w:val="22"/>
+          <w:szCs w:val="28"/>
+          <w:lang w:eastAsia="it-IT"/>
+          <w14:ligatures w14:val="standard"/>
+        </w:rPr>
+        <w:t xml:space="preserve">developed a frequency variable called exposure that normalized intersections based upon the amount of </w:t>
+      </w:r>
+      <w:r>
+        <w:rPr>
+          <w:sz w:val="22"/>
+          <w:szCs w:val="28"/>
+          <w:lang w:eastAsia="it-IT"/>
+          <w14:ligatures w14:val="standard"/>
+        </w:rPr>
+        <w:t xml:space="preserve">exposure to </w:t>
+      </w:r>
+      <w:r>
+        <w:rPr>
+          <w:sz w:val="22"/>
+          <w:szCs w:val="28"/>
+          <w:lang w:eastAsia="it-IT"/>
+          <w14:ligatures w14:val="standard"/>
+        </w:rPr>
+        <w:lastRenderedPageBreak/>
+        <w:t>accidents they have.</w:t>
+      </w:r>
+      <w:r>
+        <w:rPr>
+          <w:sz w:val="22"/>
+          <w:szCs w:val="28"/>
+          <w:lang w:eastAsia="it-IT"/>
+          <w14:ligatures w14:val="standard"/>
+        </w:rPr>
+        <w:t xml:space="preserve"> This statistical analysis can also be used as a baseline for the results we discover in this paper</w:t>
+      </w:r>
+      <w:r>
+        <w:rPr>
+          <w:sz w:val="22"/>
+          <w:szCs w:val="28"/>
+          <w:lang w:eastAsia="it-IT"/>
+          <w14:ligatures w14:val="standard"/>
+        </w:rPr>
+        <w:t xml:space="preserve"> to compare to. </w:t>
       </w:r>
     </w:p>
     <w:p>
@@ -1076,7 +1306,7 @@
           <w:rStyle w:val="Label"/>
           <w14:ligatures w14:val="standard"/>
         </w:rPr>
-        <w:t>4</w:t>
+        <w:t>3</w:t>
       </w:r>
       <w:r>
         <w:rPr>
@@ -1088,19 +1318,7 @@
         <w:rPr>
           <w14:ligatures w14:val="standard"/>
         </w:rPr>
-        <w:t>Data</w:t>
-      </w:r>
-      <w:r>
-        <w:rPr>
-          <w14:ligatures w14:val="standard"/>
-        </w:rPr>
-        <w:t xml:space="preserve"> S</w:t>
-      </w:r>
-      <w:r>
-        <w:rPr>
-          <w14:ligatures w14:val="standard"/>
-        </w:rPr>
-        <w:t>et</w:t>
+        <w:t>Proposed Work</w:t>
       </w:r>
     </w:p>
     <w:p>
@@ -1113,227 +1331,68 @@
         <w:spacing w:line="264" w:lineRule="auto"/>
         <w:jc w:val="both"/>
         <w:rPr>
-          <w:sz w:val="22"/>
-          <w:szCs w:val="28"/>
-          <w:lang w:eastAsia="it-IT"/>
-          <w14:ligatures w14:val="standard"/>
-        </w:rPr>
-      </w:pPr>
-      <w:r>
-        <w:rPr>
-          <w:sz w:val="22"/>
-          <w:szCs w:val="28"/>
-          <w:lang w:eastAsia="it-IT"/>
-          <w14:ligatures w14:val="standard"/>
-        </w:rPr>
-        <w:t xml:space="preserve">The chosen data set </w:t>
-      </w:r>
-      <w:r>
-        <w:rPr>
-          <w:sz w:val="22"/>
-          <w:szCs w:val="28"/>
-          <w:lang w:eastAsia="it-IT"/>
-          <w14:ligatures w14:val="standard"/>
-        </w:rPr>
-        <w:t>was selected based on the large number o</w:t>
-      </w:r>
-      <w:r>
-        <w:rPr>
-          <w:sz w:val="22"/>
-          <w:szCs w:val="28"/>
-          <w:lang w:eastAsia="it-IT"/>
-          <w14:ligatures w14:val="standard"/>
-        </w:rPr>
-        <w:t xml:space="preserve">f </w:t>
-      </w:r>
-      <w:r>
-        <w:rPr>
-          <w:sz w:val="22"/>
-          <w:szCs w:val="28"/>
-          <w:lang w:eastAsia="it-IT"/>
-          <w14:ligatures w14:val="standard"/>
-        </w:rPr>
-        <w:t>papers</w:t>
-      </w:r>
-      <w:r>
-        <w:rPr>
-          <w:sz w:val="22"/>
-          <w:szCs w:val="28"/>
-          <w:lang w:eastAsia="it-IT"/>
-          <w14:ligatures w14:val="standard"/>
-        </w:rPr>
-        <w:t xml:space="preserve"> on railroad safety</w:t>
-      </w:r>
-      <w:r>
-        <w:rPr>
-          <w:sz w:val="22"/>
-          <w:szCs w:val="28"/>
-          <w:lang w:eastAsia="it-IT"/>
-          <w14:ligatures w14:val="standard"/>
-        </w:rPr>
-        <w:t xml:space="preserve"> implementing data mining techniques</w:t>
-      </w:r>
-      <w:r>
-        <w:rPr>
-          <w:sz w:val="22"/>
-          <w:szCs w:val="28"/>
-          <w:lang w:eastAsia="it-IT"/>
-          <w14:ligatures w14:val="standard"/>
-        </w:rPr>
-        <w:t xml:space="preserve"> using different </w:t>
-      </w:r>
-      <w:r>
-        <w:rPr>
-          <w:sz w:val="22"/>
-          <w:szCs w:val="28"/>
-          <w:lang w:eastAsia="it-IT"/>
-          <w14:ligatures w14:val="standard"/>
-        </w:rPr>
-        <w:t>categories within the Federal Railroad Admin</w:t>
-      </w:r>
-      <w:r>
-        <w:rPr>
-          <w:sz w:val="22"/>
-          <w:szCs w:val="28"/>
-          <w:lang w:eastAsia="it-IT"/>
-          <w14:ligatures w14:val="standard"/>
-        </w:rPr>
-        <w:t>i</w:t>
-      </w:r>
-      <w:r>
-        <w:rPr>
-          <w:sz w:val="22"/>
-          <w:szCs w:val="28"/>
-          <w:lang w:eastAsia="it-IT"/>
-          <w14:ligatures w14:val="standard"/>
-        </w:rPr>
-        <w:t>stration</w:t>
-      </w:r>
-      <w:r>
-        <w:rPr>
-          <w:sz w:val="22"/>
-          <w:szCs w:val="28"/>
-          <w:lang w:eastAsia="it-IT"/>
-          <w14:ligatures w14:val="standard"/>
-        </w:rPr>
-        <w:t xml:space="preserve"> (FRA)</w:t>
-      </w:r>
-      <w:r>
-        <w:rPr>
-          <w:sz w:val="22"/>
-          <w:szCs w:val="28"/>
-          <w:lang w:eastAsia="it-IT"/>
-          <w14:ligatures w14:val="standard"/>
-        </w:rPr>
-        <w:t xml:space="preserve"> Office of Safety Analysis’</w:t>
-      </w:r>
-      <w:r>
-        <w:rPr>
-          <w:sz w:val="22"/>
-          <w:szCs w:val="28"/>
-          <w:lang w:eastAsia="it-IT"/>
-          <w14:ligatures w14:val="standard"/>
-        </w:rPr>
-        <w:t xml:space="preserve"> databa</w:t>
-      </w:r>
-      <w:r>
-        <w:rPr>
-          <w:sz w:val="22"/>
-          <w:szCs w:val="28"/>
-          <w:lang w:eastAsia="it-IT"/>
-          <w14:ligatures w14:val="standard"/>
-        </w:rPr>
-        <w:t xml:space="preserve">se. </w:t>
-      </w:r>
-      <w:r>
-        <w:rPr>
-          <w:sz w:val="22"/>
-          <w:szCs w:val="28"/>
-          <w:lang w:eastAsia="it-IT"/>
-          <w14:ligatures w14:val="standard"/>
-        </w:rPr>
-        <w:t>There are multiple different</w:t>
-      </w:r>
-      <w:r>
-        <w:rPr>
-          <w:sz w:val="22"/>
-          <w:szCs w:val="28"/>
-          <w:lang w:eastAsia="it-IT"/>
-          <w14:ligatures w14:val="standard"/>
-        </w:rPr>
-        <w:t xml:space="preserve"> tables based upon different reporting forms. The FRA requires </w:t>
-      </w:r>
-      <w:r>
-        <w:rPr>
-          <w:sz w:val="22"/>
-          <w:szCs w:val="28"/>
-          <w:lang w:eastAsia="it-IT"/>
-          <w14:ligatures w14:val="standard"/>
-        </w:rPr>
-        <w:t xml:space="preserve">the reporting of accidents and fatalities using specific forms </w:t>
-      </w:r>
-      <w:r>
-        <w:rPr>
-          <w:sz w:val="22"/>
-          <w:szCs w:val="28"/>
-          <w:lang w:eastAsia="it-IT"/>
-          <w14:ligatures w14:val="standard"/>
-        </w:rPr>
-        <w:t xml:space="preserve">as defined by the circumstance. The specific grouping of data that was chosen was </w:t>
-      </w:r>
-      <w:r>
-        <w:rPr>
-          <w:sz w:val="22"/>
-          <w:szCs w:val="28"/>
-          <w:lang w:eastAsia="it-IT"/>
-          <w14:ligatures w14:val="standard"/>
-        </w:rPr>
-        <w:t>all</w:t>
-      </w:r>
-      <w:r>
-        <w:rPr>
-          <w:sz w:val="22"/>
-          <w:szCs w:val="28"/>
-          <w:lang w:eastAsia="it-IT"/>
-          <w14:ligatures w14:val="standard"/>
-        </w:rPr>
-        <w:t xml:space="preserve"> the accidents between railroads and highways due to the </w:t>
-      </w:r>
-      <w:r>
-        <w:rPr>
-          <w:sz w:val="22"/>
-          <w:szCs w:val="28"/>
-          <w:lang w:eastAsia="it-IT"/>
-          <w14:ligatures w14:val="standard"/>
-        </w:rPr>
-        <w:t xml:space="preserve">many variances in causalities that it provides. The data set </w:t>
-      </w:r>
-      <w:r>
-        <w:rPr>
-          <w:sz w:val="22"/>
-          <w:szCs w:val="28"/>
-          <w:lang w:eastAsia="it-IT"/>
-          <w14:ligatures w14:val="standard"/>
-        </w:rPr>
-        <w:t xml:space="preserve">contains </w:t>
-      </w:r>
-      <w:r>
-        <w:rPr>
-          <w:sz w:val="22"/>
-          <w:szCs w:val="28"/>
-          <w:lang w:eastAsia="it-IT"/>
-          <w14:ligatures w14:val="standard"/>
-        </w:rPr>
-        <w:t>all</w:t>
-      </w:r>
-      <w:r>
-        <w:rPr>
-          <w:sz w:val="22"/>
-          <w:szCs w:val="28"/>
-          <w:lang w:eastAsia="it-IT"/>
-          <w14:ligatures w14:val="standard"/>
-        </w:rPr>
-        <w:t xml:space="preserve"> the reported information from 1970 to May 2022.</w:t>
+          <w:color w:val="FF0000"/>
+          <w:sz w:val="22"/>
+          <w:szCs w:val="28"/>
+          <w:lang w:eastAsia="it-IT"/>
+          <w14:ligatures w14:val="standard"/>
+        </w:rPr>
+      </w:pPr>
+      <w:r>
+        <w:rPr>
+          <w:color w:val="FF0000"/>
+          <w:sz w:val="22"/>
+          <w:szCs w:val="28"/>
+          <w:lang w:eastAsia="it-IT"/>
+          <w14:ligatures w14:val="standard"/>
+        </w:rPr>
+        <w:t>Add proposed work.</w:t>
+      </w:r>
+    </w:p>
+    <w:p>
+      <w:pPr>
+        <w:pStyle w:val="Head2"/>
+        <w:rPr>
+          <w14:ligatures w14:val="standard"/>
+        </w:rPr>
+      </w:pPr>
+      <w:r>
+        <w:rPr>
+          <w:rStyle w:val="Label"/>
+          <w14:ligatures w14:val="standard"/>
+        </w:rPr>
+        <w:t>3</w:t>
+      </w:r>
+      <w:r>
+        <w:rPr>
+          <w:rStyle w:val="Label"/>
+          <w14:ligatures w14:val="standard"/>
+        </w:rPr>
+        <w:t>.3</w:t>
+      </w:r>
+      <w:r>
+        <w:rPr>
+          <w14:ligatures w14:val="standard"/>
+        </w:rPr>
+        <w:t> </w:t>
+      </w:r>
+      <w:r>
+        <w:rPr>
+          <w14:ligatures w14:val="standard"/>
+        </w:rPr>
+        <w:t xml:space="preserve">Specific Work for </w:t>
+      </w:r>
+      <w:r>
+        <w:rPr>
+          <w14:ligatures w14:val="standard"/>
+        </w:rPr>
+        <w:t xml:space="preserve">Intersection </w:t>
+      </w:r>
+      <w:r>
+        <w:rPr>
+          <w14:ligatures w14:val="standard"/>
+        </w:rPr>
+        <w:t>Study</w:t>
       </w:r>
     </w:p>
     <w:p>
@@ -1359,79 +1418,88 @@
           <w:lang w:eastAsia="it-IT"/>
           <w14:ligatures w14:val="standard"/>
         </w:rPr>
-        <w:t xml:space="preserve">There are 186 attributes within the data set </w:t>
-      </w:r>
-      <w:r>
-        <w:rPr>
-          <w:sz w:val="22"/>
-          <w:szCs w:val="28"/>
-          <w:lang w:eastAsia="it-IT"/>
-          <w14:ligatures w14:val="standard"/>
-        </w:rPr>
-        <w:t>allowing for a wealth of potential factors of causality to be explored. There are 436,498 rows of data</w:t>
-      </w:r>
-      <w:r>
-        <w:rPr>
-          <w:sz w:val="22"/>
-          <w:szCs w:val="28"/>
-          <w:lang w:eastAsia="it-IT"/>
-          <w14:ligatures w14:val="standard"/>
-        </w:rPr>
-        <w:t>, or accidents,</w:t>
-      </w:r>
-      <w:r>
-        <w:rPr>
-          <w:sz w:val="22"/>
-          <w:szCs w:val="28"/>
-          <w:lang w:eastAsia="it-IT"/>
-          <w14:ligatures w14:val="standard"/>
-        </w:rPr>
-        <w:t xml:space="preserve"> </w:t>
-      </w:r>
-      <w:r>
-        <w:rPr>
-          <w:sz w:val="22"/>
-          <w:szCs w:val="28"/>
-          <w:lang w:eastAsia="it-IT"/>
-          <w14:ligatures w14:val="standard"/>
-        </w:rPr>
-        <w:t xml:space="preserve">during the </w:t>
-      </w:r>
-      <w:r>
-        <w:rPr>
-          <w:sz w:val="22"/>
-          <w:szCs w:val="28"/>
-          <w:lang w:eastAsia="it-IT"/>
-          <w14:ligatures w14:val="standard"/>
-        </w:rPr>
-        <w:t>period</w:t>
-      </w:r>
-      <w:r>
-        <w:rPr>
-          <w:sz w:val="22"/>
-          <w:szCs w:val="28"/>
-          <w:lang w:eastAsia="it-IT"/>
-          <w14:ligatures w14:val="standard"/>
-        </w:rPr>
-        <w:t xml:space="preserve"> </w:t>
-      </w:r>
-      <w:r>
-        <w:rPr>
-          <w:sz w:val="22"/>
-          <w:szCs w:val="28"/>
-          <w:lang w:eastAsia="it-IT"/>
-          <w14:ligatures w14:val="standard"/>
-        </w:rPr>
-        <w:t xml:space="preserve">and there are a total of 42,567,011 non-empty entries </w:t>
-      </w:r>
-      <w:r>
-        <w:rPr>
-          <w:sz w:val="22"/>
-          <w:szCs w:val="28"/>
-          <w:lang w:eastAsia="it-IT"/>
-          <w14:ligatures w14:val="standard"/>
-        </w:rPr>
-        <w:t xml:space="preserve">within the data set. </w:t>
+        <w:t xml:space="preserve">Pre-processing the data </w:t>
+      </w:r>
+      <w:r>
+        <w:rPr>
+          <w:sz w:val="22"/>
+          <w:szCs w:val="28"/>
+          <w:lang w:eastAsia="it-IT"/>
+          <w14:ligatures w14:val="standard"/>
+        </w:rPr>
+        <w:t>for the study o</w:t>
+      </w:r>
+      <w:r>
+        <w:rPr>
+          <w:sz w:val="22"/>
+          <w:szCs w:val="28"/>
+          <w:lang w:eastAsia="it-IT"/>
+          <w14:ligatures w14:val="standard"/>
+        </w:rPr>
+        <w:t>n</w:t>
+      </w:r>
+      <w:r>
+        <w:rPr>
+          <w:sz w:val="22"/>
+          <w:szCs w:val="28"/>
+          <w:lang w:eastAsia="it-IT"/>
+          <w14:ligatures w14:val="standard"/>
+        </w:rPr>
+        <w:t xml:space="preserve"> the </w:t>
+      </w:r>
+      <w:r>
+        <w:rPr>
+          <w:sz w:val="22"/>
+          <w:szCs w:val="28"/>
+          <w:lang w:eastAsia="it-IT"/>
+          <w14:ligatures w14:val="standard"/>
+        </w:rPr>
+        <w:t>e</w:t>
+      </w:r>
+      <w:r>
+        <w:rPr>
+          <w:sz w:val="22"/>
+          <w:szCs w:val="28"/>
+          <w:lang w:eastAsia="it-IT"/>
+          <w14:ligatures w14:val="standard"/>
+        </w:rPr>
+        <w:t xml:space="preserve">ffects of the intersection characteristics will require </w:t>
+      </w:r>
+      <w:r>
+        <w:rPr>
+          <w:sz w:val="22"/>
+          <w:szCs w:val="28"/>
+          <w:lang w:eastAsia="it-IT"/>
+          <w14:ligatures w14:val="standard"/>
+        </w:rPr>
+        <w:t xml:space="preserve">the crossing surface age to be calculated from the difference of the installation date and the date of accident. There are many attributes with ID’s that will </w:t>
+      </w:r>
+      <w:r>
+        <w:rPr>
+          <w:sz w:val="22"/>
+          <w:szCs w:val="28"/>
+          <w:lang w:eastAsia="it-IT"/>
+          <w14:ligatures w14:val="standard"/>
+        </w:rPr>
+        <w:t xml:space="preserve">need to be changed to one-hot encoding for use in the FP-growth algorithm. </w:t>
+      </w:r>
+      <w:r>
+        <w:rPr>
+          <w:sz w:val="22"/>
+          <w:szCs w:val="28"/>
+          <w:lang w:eastAsia="it-IT"/>
+          <w14:ligatures w14:val="standard"/>
+        </w:rPr>
+        <w:t xml:space="preserve">The binary recording system for multiple attributes will also be changed from 2 means no to 0 means no. </w:t>
+      </w:r>
+      <w:r>
+        <w:rPr>
+          <w:sz w:val="22"/>
+          <w:szCs w:val="28"/>
+          <w:lang w:eastAsia="it-IT"/>
+          <w14:ligatures w14:val="standard"/>
+        </w:rPr>
+        <w:t xml:space="preserve">This will allow for uniformity within the data set. </w:t>
       </w:r>
     </w:p>
     <w:p>
@@ -1457,16 +1525,97 @@
           <w:lang w:eastAsia="it-IT"/>
           <w14:ligatures w14:val="standard"/>
         </w:rPr>
-        <w:t xml:space="preserve">The data set has interesting attributes such as </w:t>
-      </w:r>
-      <w:r>
-        <w:rPr>
-          <w:sz w:val="22"/>
-          <w:szCs w:val="28"/>
-          <w:lang w:eastAsia="it-IT"/>
-          <w14:ligatures w14:val="standard"/>
-        </w:rPr>
-        <w:t xml:space="preserve">whether or not the train </w:t>
+        <w:t>For the sake of focusing th</w:t>
+      </w:r>
+      <w:r>
+        <w:rPr>
+          <w:sz w:val="22"/>
+          <w:szCs w:val="28"/>
+          <w:lang w:eastAsia="it-IT"/>
+          <w14:ligatures w14:val="standard"/>
+        </w:rPr>
+        <w:t xml:space="preserve">is </w:t>
+      </w:r>
+      <w:r>
+        <w:rPr>
+          <w:sz w:val="22"/>
+          <w:szCs w:val="28"/>
+          <w:lang w:eastAsia="it-IT"/>
+          <w14:ligatures w14:val="standard"/>
+        </w:rPr>
+        <w:t>study</w:t>
+      </w:r>
+      <w:r>
+        <w:rPr>
+          <w:sz w:val="22"/>
+          <w:szCs w:val="28"/>
+          <w:lang w:eastAsia="it-IT"/>
+          <w14:ligatures w14:val="standard"/>
+        </w:rPr>
+        <w:t xml:space="preserve"> on intersection characteristics, all attributes that </w:t>
+      </w:r>
+      <w:r>
+        <w:rPr>
+          <w:sz w:val="22"/>
+          <w:szCs w:val="28"/>
+          <w:lang w:eastAsia="it-IT"/>
+          <w14:ligatures w14:val="standard"/>
+        </w:rPr>
+        <w:t>are specific to the</w:t>
+      </w:r>
+      <w:r>
+        <w:rPr>
+          <w:sz w:val="22"/>
+          <w:szCs w:val="28"/>
+          <w:lang w:eastAsia="it-IT"/>
+          <w14:ligatures w14:val="standard"/>
+        </w:rPr>
+        <w:t xml:space="preserve"> location,</w:t>
+      </w:r>
+      <w:r>
+        <w:rPr>
+          <w:sz w:val="22"/>
+          <w:szCs w:val="28"/>
+          <w:lang w:eastAsia="it-IT"/>
+          <w14:ligatures w14:val="standard"/>
+        </w:rPr>
+        <w:t xml:space="preserve"> train</w:t>
+      </w:r>
+      <w:r>
+        <w:rPr>
+          <w:sz w:val="22"/>
+          <w:szCs w:val="28"/>
+          <w:lang w:eastAsia="it-IT"/>
+          <w14:ligatures w14:val="standard"/>
+        </w:rPr>
+        <w:t xml:space="preserve"> characteristics, </w:t>
+      </w:r>
+      <w:r>
+        <w:rPr>
+          <w:sz w:val="22"/>
+          <w:szCs w:val="28"/>
+          <w:lang w:eastAsia="it-IT"/>
+          <w14:ligatures w14:val="standard"/>
+        </w:rPr>
+        <w:t xml:space="preserve">or datasheet administrative </w:t>
+      </w:r>
+      <w:r>
+        <w:rPr>
+          <w:sz w:val="22"/>
+          <w:szCs w:val="28"/>
+          <w:lang w:eastAsia="it-IT"/>
+          <w14:ligatures w14:val="standard"/>
+        </w:rPr>
+        <w:t xml:space="preserve">categories will be removed prior to </w:t>
+      </w:r>
+      <w:r>
+        <w:rPr>
+          <w:sz w:val="22"/>
+          <w:szCs w:val="28"/>
+          <w:lang w:eastAsia="it-IT"/>
+          <w14:ligatures w14:val="standard"/>
+        </w:rPr>
+        <w:t>implementing the algorithms.</w:t>
       </w:r>
     </w:p>
     <w:p>
@@ -1479,18 +1628,439 @@
         <w:spacing w:line="264" w:lineRule="auto"/>
         <w:jc w:val="both"/>
         <w:rPr>
-          <w:b/>
-          <w:bCs/>
-          <w:sz w:val="22"/>
-          <w:szCs w:val="28"/>
-          <w:lang w:eastAsia="it-IT"/>
-          <w14:ligatures w14:val="standard"/>
-        </w:rPr>
-      </w:pPr>
-      <w:r>
-        <w:rPr>
-          <w:b/>
-          <w:bCs/>
+          <w:sz w:val="22"/>
+          <w:szCs w:val="28"/>
+          <w:lang w:eastAsia="it-IT"/>
+          <w14:ligatures w14:val="standard"/>
+        </w:rPr>
+      </w:pPr>
+      <w:r>
+        <w:rPr>
+          <w:sz w:val="22"/>
+          <w:szCs w:val="28"/>
+          <w:lang w:eastAsia="it-IT"/>
+          <w14:ligatures w14:val="standard"/>
+        </w:rPr>
+        <w:t xml:space="preserve">After implementing the cleaning and pre-processing measures, the modified data will be implemented into both </w:t>
+      </w:r>
+      <w:r>
+        <w:rPr>
+          <w:sz w:val="22"/>
+          <w:szCs w:val="28"/>
+          <w:lang w:eastAsia="it-IT"/>
+          <w14:ligatures w14:val="standard"/>
+        </w:rPr>
+        <w:t>Random Forest and FP-growth algorithms and will be evaluated for its performance</w:t>
+      </w:r>
+      <w:r>
+        <w:rPr>
+          <w:sz w:val="22"/>
+          <w:szCs w:val="28"/>
+          <w:lang w:eastAsia="it-IT"/>
+          <w14:ligatures w14:val="standard"/>
+        </w:rPr>
+        <w:t xml:space="preserve">. </w:t>
+      </w:r>
+    </w:p>
+    <w:p>
+      <w:pPr>
+        <w:pStyle w:val="Head2"/>
+        <w:rPr>
+          <w14:ligatures w14:val="standard"/>
+        </w:rPr>
+      </w:pPr>
+      <w:r>
+        <w:rPr>
+          <w:rStyle w:val="Label"/>
+          <w14:ligatures w14:val="standard"/>
+        </w:rPr>
+        <w:t>4</w:t>
+      </w:r>
+      <w:r>
+        <w:rPr>
+          <w14:ligatures w14:val="standard"/>
+        </w:rPr>
+        <w:t> </w:t>
+      </w:r>
+      <w:r>
+        <w:rPr>
+          <w14:ligatures w14:val="standard"/>
+        </w:rPr>
+        <w:t>Data</w:t>
+      </w:r>
+      <w:r>
+        <w:rPr>
+          <w14:ligatures w14:val="standard"/>
+        </w:rPr>
+        <w:t xml:space="preserve"> S</w:t>
+      </w:r>
+      <w:r>
+        <w:rPr>
+          <w14:ligatures w14:val="standard"/>
+        </w:rPr>
+        <w:t>et</w:t>
+      </w:r>
+    </w:p>
+    <w:p>
+      <w:pPr>
+        <w:pStyle w:val="DisplayFormula"/>
+        <w:tabs>
+          <w:tab w:val="left" w:pos="200"/>
+          <w:tab w:val="right" w:pos="4780"/>
+        </w:tabs>
+        <w:spacing w:line="264" w:lineRule="auto"/>
+        <w:jc w:val="both"/>
+        <w:rPr>
+          <w:sz w:val="22"/>
+          <w:szCs w:val="28"/>
+          <w:lang w:eastAsia="it-IT"/>
+          <w14:ligatures w14:val="standard"/>
+        </w:rPr>
+      </w:pPr>
+      <w:r>
+        <w:rPr>
+          <w:sz w:val="22"/>
+          <w:szCs w:val="28"/>
+          <w:lang w:eastAsia="it-IT"/>
+          <w14:ligatures w14:val="standard"/>
+        </w:rPr>
+        <w:t xml:space="preserve">The chosen data set </w:t>
+      </w:r>
+      <w:r>
+        <w:rPr>
+          <w:sz w:val="22"/>
+          <w:szCs w:val="28"/>
+          <w:lang w:eastAsia="it-IT"/>
+          <w14:ligatures w14:val="standard"/>
+        </w:rPr>
+        <w:t>was selected based on the large number o</w:t>
+      </w:r>
+      <w:r>
+        <w:rPr>
+          <w:sz w:val="22"/>
+          <w:szCs w:val="28"/>
+          <w:lang w:eastAsia="it-IT"/>
+          <w14:ligatures w14:val="standard"/>
+        </w:rPr>
+        <w:t xml:space="preserve">f </w:t>
+      </w:r>
+      <w:r>
+        <w:rPr>
+          <w:sz w:val="22"/>
+          <w:szCs w:val="28"/>
+          <w:lang w:eastAsia="it-IT"/>
+          <w14:ligatures w14:val="standard"/>
+        </w:rPr>
+        <w:t>papers</w:t>
+      </w:r>
+      <w:r>
+        <w:rPr>
+          <w:sz w:val="22"/>
+          <w:szCs w:val="28"/>
+          <w:lang w:eastAsia="it-IT"/>
+          <w14:ligatures w14:val="standard"/>
+        </w:rPr>
+        <w:t xml:space="preserve"> on railroad safety</w:t>
+      </w:r>
+      <w:r>
+        <w:rPr>
+          <w:sz w:val="22"/>
+          <w:szCs w:val="28"/>
+          <w:lang w:eastAsia="it-IT"/>
+          <w14:ligatures w14:val="standard"/>
+        </w:rPr>
+        <w:t xml:space="preserve"> implementing data mining techniques</w:t>
+      </w:r>
+      <w:r>
+        <w:rPr>
+          <w:sz w:val="22"/>
+          <w:szCs w:val="28"/>
+          <w:lang w:eastAsia="it-IT"/>
+          <w14:ligatures w14:val="standard"/>
+        </w:rPr>
+        <w:t xml:space="preserve"> using different </w:t>
+      </w:r>
+      <w:r>
+        <w:rPr>
+          <w:sz w:val="22"/>
+          <w:szCs w:val="28"/>
+          <w:lang w:eastAsia="it-IT"/>
+          <w14:ligatures w14:val="standard"/>
+        </w:rPr>
+        <w:t>categories within the Federal Railroad Admin</w:t>
+      </w:r>
+      <w:r>
+        <w:rPr>
+          <w:sz w:val="22"/>
+          <w:szCs w:val="28"/>
+          <w:lang w:eastAsia="it-IT"/>
+          <w14:ligatures w14:val="standard"/>
+        </w:rPr>
+        <w:t>i</w:t>
+      </w:r>
+      <w:r>
+        <w:rPr>
+          <w:sz w:val="22"/>
+          <w:szCs w:val="28"/>
+          <w:lang w:eastAsia="it-IT"/>
+          <w14:ligatures w14:val="standard"/>
+        </w:rPr>
+        <w:t>stration</w:t>
+      </w:r>
+      <w:r>
+        <w:rPr>
+          <w:sz w:val="22"/>
+          <w:szCs w:val="28"/>
+          <w:lang w:eastAsia="it-IT"/>
+          <w14:ligatures w14:val="standard"/>
+        </w:rPr>
+        <w:t xml:space="preserve"> (FRA)</w:t>
+      </w:r>
+      <w:r>
+        <w:rPr>
+          <w:sz w:val="22"/>
+          <w:szCs w:val="28"/>
+          <w:lang w:eastAsia="it-IT"/>
+          <w14:ligatures w14:val="standard"/>
+        </w:rPr>
+        <w:t xml:space="preserve"> Office of Safety Analysis’</w:t>
+      </w:r>
+      <w:r>
+        <w:rPr>
+          <w:sz w:val="22"/>
+          <w:szCs w:val="28"/>
+          <w:lang w:eastAsia="it-IT"/>
+          <w14:ligatures w14:val="standard"/>
+        </w:rPr>
+        <w:t xml:space="preserve"> databa</w:t>
+      </w:r>
+      <w:r>
+        <w:rPr>
+          <w:sz w:val="22"/>
+          <w:szCs w:val="28"/>
+          <w:lang w:eastAsia="it-IT"/>
+          <w14:ligatures w14:val="standard"/>
+        </w:rPr>
+        <w:t xml:space="preserve">se. </w:t>
+      </w:r>
+      <w:r>
+        <w:rPr>
+          <w:sz w:val="22"/>
+          <w:szCs w:val="28"/>
+          <w:lang w:eastAsia="it-IT"/>
+          <w14:ligatures w14:val="standard"/>
+        </w:rPr>
+        <w:t>There are multiple different</w:t>
+      </w:r>
+      <w:r>
+        <w:rPr>
+          <w:sz w:val="22"/>
+          <w:szCs w:val="28"/>
+          <w:lang w:eastAsia="it-IT"/>
+          <w14:ligatures w14:val="standard"/>
+        </w:rPr>
+        <w:t xml:space="preserve"> tables based upon different reporting forms. The FRA requires </w:t>
+      </w:r>
+      <w:r>
+        <w:rPr>
+          <w:sz w:val="22"/>
+          <w:szCs w:val="28"/>
+          <w:lang w:eastAsia="it-IT"/>
+          <w14:ligatures w14:val="standard"/>
+        </w:rPr>
+        <w:t xml:space="preserve">the reporting of accidents and fatalities using specific forms </w:t>
+      </w:r>
+      <w:r>
+        <w:rPr>
+          <w:sz w:val="22"/>
+          <w:szCs w:val="28"/>
+          <w:lang w:eastAsia="it-IT"/>
+          <w14:ligatures w14:val="standard"/>
+        </w:rPr>
+        <w:t xml:space="preserve">as defined by the circumstance. The specific grouping of data that was chosen was </w:t>
+      </w:r>
+      <w:r>
+        <w:rPr>
+          <w:sz w:val="22"/>
+          <w:szCs w:val="28"/>
+          <w:lang w:eastAsia="it-IT"/>
+          <w14:ligatures w14:val="standard"/>
+        </w:rPr>
+        <w:t>all</w:t>
+      </w:r>
+      <w:r>
+        <w:rPr>
+          <w:sz w:val="22"/>
+          <w:szCs w:val="28"/>
+          <w:lang w:eastAsia="it-IT"/>
+          <w14:ligatures w14:val="standard"/>
+        </w:rPr>
+        <w:t xml:space="preserve"> the accidents between railroads and highways due to the </w:t>
+      </w:r>
+      <w:r>
+        <w:rPr>
+          <w:sz w:val="22"/>
+          <w:szCs w:val="28"/>
+          <w:lang w:eastAsia="it-IT"/>
+          <w14:ligatures w14:val="standard"/>
+        </w:rPr>
+        <w:t xml:space="preserve">many variances in causalities that it provides. The data set </w:t>
+      </w:r>
+      <w:r>
+        <w:rPr>
+          <w:sz w:val="22"/>
+          <w:szCs w:val="28"/>
+          <w:lang w:eastAsia="it-IT"/>
+          <w14:ligatures w14:val="standard"/>
+        </w:rPr>
+        <w:t xml:space="preserve">contains </w:t>
+      </w:r>
+      <w:r>
+        <w:rPr>
+          <w:sz w:val="22"/>
+          <w:szCs w:val="28"/>
+          <w:lang w:eastAsia="it-IT"/>
+          <w14:ligatures w14:val="standard"/>
+        </w:rPr>
+        <w:t>all</w:t>
+      </w:r>
+      <w:r>
+        <w:rPr>
+          <w:sz w:val="22"/>
+          <w:szCs w:val="28"/>
+          <w:lang w:eastAsia="it-IT"/>
+          <w14:ligatures w14:val="standard"/>
+        </w:rPr>
+        <w:t xml:space="preserve"> the reported information from 1970 to May 2022.</w:t>
+      </w:r>
+    </w:p>
+    <w:p>
+      <w:pPr>
+        <w:pStyle w:val="DisplayFormula"/>
+        <w:tabs>
+          <w:tab w:val="left" w:pos="200"/>
+          <w:tab w:val="right" w:pos="4780"/>
+        </w:tabs>
+        <w:spacing w:line="264" w:lineRule="auto"/>
+        <w:jc w:val="both"/>
+        <w:rPr>
+          <w:sz w:val="22"/>
+          <w:szCs w:val="28"/>
+          <w:lang w:eastAsia="it-IT"/>
+          <w14:ligatures w14:val="standard"/>
+        </w:rPr>
+      </w:pPr>
+      <w:r>
+        <w:rPr>
+          <w:sz w:val="22"/>
+          <w:szCs w:val="28"/>
+          <w:lang w:eastAsia="it-IT"/>
+          <w14:ligatures w14:val="standard"/>
+        </w:rPr>
+        <w:t xml:space="preserve">There are 186 attributes within the data set </w:t>
+      </w:r>
+      <w:r>
+        <w:rPr>
+          <w:sz w:val="22"/>
+          <w:szCs w:val="28"/>
+          <w:lang w:eastAsia="it-IT"/>
+          <w14:ligatures w14:val="standard"/>
+        </w:rPr>
+        <w:t xml:space="preserve">allowing for a wealth of potential factors of causality to be explored. </w:t>
+      </w:r>
+      <w:r>
+        <w:rPr>
+          <w:sz w:val="22"/>
+          <w:szCs w:val="28"/>
+          <w:lang w:eastAsia="it-IT"/>
+          <w14:ligatures w14:val="standard"/>
+        </w:rPr>
+        <w:t>There are 436,498 rows of data</w:t>
+      </w:r>
+      <w:r>
+        <w:rPr>
+          <w:sz w:val="22"/>
+          <w:szCs w:val="28"/>
+          <w:lang w:eastAsia="it-IT"/>
+          <w14:ligatures w14:val="standard"/>
+        </w:rPr>
+        <w:t>, or accidents,</w:t>
+      </w:r>
+      <w:r>
+        <w:rPr>
+          <w:sz w:val="22"/>
+          <w:szCs w:val="28"/>
+          <w:lang w:eastAsia="it-IT"/>
+          <w14:ligatures w14:val="standard"/>
+        </w:rPr>
+        <w:t xml:space="preserve"> </w:t>
+      </w:r>
+      <w:r>
+        <w:rPr>
+          <w:sz w:val="22"/>
+          <w:szCs w:val="28"/>
+          <w:lang w:eastAsia="it-IT"/>
+          <w14:ligatures w14:val="standard"/>
+        </w:rPr>
+        <w:t xml:space="preserve">during the </w:t>
+      </w:r>
+      <w:r>
+        <w:rPr>
+          <w:sz w:val="22"/>
+          <w:szCs w:val="28"/>
+          <w:lang w:eastAsia="it-IT"/>
+          <w14:ligatures w14:val="standard"/>
+        </w:rPr>
+        <w:t>period</w:t>
+      </w:r>
+      <w:r>
+        <w:rPr>
+          <w:sz w:val="22"/>
+          <w:szCs w:val="28"/>
+          <w:lang w:eastAsia="it-IT"/>
+          <w14:ligatures w14:val="standard"/>
+        </w:rPr>
+        <w:t xml:space="preserve"> </w:t>
+      </w:r>
+      <w:r>
+        <w:rPr>
+          <w:sz w:val="22"/>
+          <w:szCs w:val="28"/>
+          <w:lang w:eastAsia="it-IT"/>
+          <w14:ligatures w14:val="standard"/>
+        </w:rPr>
+        <w:t xml:space="preserve">and there are a total of 42,567,011 non-empty entries </w:t>
+      </w:r>
+      <w:r>
+        <w:rPr>
+          <w:sz w:val="22"/>
+          <w:szCs w:val="28"/>
+          <w:lang w:eastAsia="it-IT"/>
+          <w14:ligatures w14:val="standard"/>
+        </w:rPr>
+        <w:t xml:space="preserve">within the data set. </w:t>
+      </w:r>
+    </w:p>
+    <w:p>
+      <w:pPr>
+        <w:pStyle w:val="DisplayFormula"/>
+        <w:tabs>
+          <w:tab w:val="left" w:pos="200"/>
+          <w:tab w:val="right" w:pos="4780"/>
+        </w:tabs>
+        <w:spacing w:line="264" w:lineRule="auto"/>
+        <w:jc w:val="both"/>
+        <w:rPr>
+          <w:color w:val="FF0000"/>
+          <w:sz w:val="22"/>
+          <w:szCs w:val="28"/>
+          <w:lang w:eastAsia="it-IT"/>
+          <w14:ligatures w14:val="standard"/>
+        </w:rPr>
+      </w:pPr>
+      <w:r>
+        <w:rPr>
+          <w:color w:val="FF0000"/>
           <w:sz w:val="22"/>
           <w:szCs w:val="28"/>
           <w:lang w:eastAsia="it-IT"/>
@@ -1634,29 +2204,22 @@
         <w:spacing w:line="264" w:lineRule="auto"/>
         <w:jc w:val="both"/>
         <w:rPr>
-          <w:sz w:val="22"/>
-          <w:szCs w:val="28"/>
-          <w:lang w:eastAsia="it-IT"/>
-          <w14:ligatures w14:val="standard"/>
-        </w:rPr>
-      </w:pPr>
-      <w:r>
-        <w:rPr>
-          <w:sz w:val="22"/>
-          <w:szCs w:val="28"/>
-          <w:lang w:eastAsia="it-IT"/>
-          <w14:ligatures w14:val="standard"/>
-        </w:rPr>
-        <w:t xml:space="preserve">We need to decide what evaluation methods we would like to try. </w:t>
-      </w:r>
-      <w:r>
-        <w:rPr>
-          <w:sz w:val="22"/>
-          <w:szCs w:val="28"/>
-          <w:lang w:eastAsia="it-IT"/>
-          <w14:ligatures w14:val="standard"/>
-        </w:rPr>
-        <w:t>(Preferably the same)</w:t>
+          <w:color w:val="FF0000"/>
+          <w:sz w:val="22"/>
+          <w:szCs w:val="28"/>
+          <w:lang w:eastAsia="it-IT"/>
+          <w14:ligatures w14:val="standard"/>
+        </w:rPr>
+      </w:pPr>
+      <w:r>
+        <w:rPr>
+          <w:color w:val="FF0000"/>
+          <w:sz w:val="22"/>
+          <w:szCs w:val="28"/>
+          <w:lang w:eastAsia="it-IT"/>
+          <w14:ligatures w14:val="standard"/>
+        </w:rPr>
+        <w:t>Add Evaluation Methods.</w:t>
       </w:r>
     </w:p>
     <w:p>
@@ -1764,6 +2327,7 @@
         </w:rPr>
         <w:t xml:space="preserve">The Python </w:t>
       </w:r>
+      <w:proofErr w:type="gramStart"/>
       <w:r>
         <w:rPr>
           <w:i/>
@@ -1775,6 +2339,7 @@
         </w:rPr>
         <w:t>pandas</w:t>
       </w:r>
+      <w:proofErr w:type="gramEnd"/>
       <w:r>
         <w:rPr>
           <w:sz w:val="22"/>
@@ -1811,6 +2376,7 @@
         </w:rPr>
         <w:t xml:space="preserve"> </w:t>
       </w:r>
+      <w:proofErr w:type="gramStart"/>
       <w:r>
         <w:rPr>
           <w:i/>
@@ -1831,89 +2397,9 @@
           <w:lang w:eastAsia="it-IT"/>
           <w14:ligatures w14:val="standard"/>
         </w:rPr>
-        <w:t>()</w:t>
-      </w:r>
-      <w:r>
-        <w:rPr>
-          <w:sz w:val="22"/>
-          <w:szCs w:val="28"/>
-          <w:lang w:eastAsia="it-IT"/>
-          <w14:ligatures w14:val="standard"/>
-        </w:rPr>
-        <w:t xml:space="preserve"> </w:t>
-      </w:r>
-      <w:r>
-        <w:rPr>
-          <w:sz w:val="22"/>
-          <w:szCs w:val="28"/>
-          <w:lang w:eastAsia="it-IT"/>
-          <w14:ligatures w14:val="standard"/>
-        </w:rPr>
-        <w:t xml:space="preserve">function </w:t>
-      </w:r>
-      <w:r>
-        <w:rPr>
-          <w:sz w:val="22"/>
-          <w:szCs w:val="28"/>
-          <w:lang w:eastAsia="it-IT"/>
-          <w14:ligatures w14:val="standard"/>
-        </w:rPr>
-        <w:t xml:space="preserve">can be used to determine all of the unique values in </w:t>
-      </w:r>
-      <w:r>
-        <w:rPr>
-          <w:sz w:val="22"/>
-          <w:szCs w:val="28"/>
-          <w:lang w:eastAsia="it-IT"/>
-          <w14:ligatures w14:val="standard"/>
-        </w:rPr>
-        <w:t>string</w:t>
-      </w:r>
-      <w:r>
-        <w:rPr>
-          <w:sz w:val="22"/>
-          <w:szCs w:val="28"/>
-          <w:lang w:eastAsia="it-IT"/>
-          <w14:ligatures w14:val="standard"/>
-        </w:rPr>
-        <w:t xml:space="preserve"> attributes such as </w:t>
-      </w:r>
-      <w:r>
-        <w:rPr>
-          <w:sz w:val="22"/>
-          <w:szCs w:val="28"/>
-          <w:lang w:eastAsia="it-IT"/>
-          <w14:ligatures w14:val="standard"/>
-        </w:rPr>
-        <w:t>incident descriptions</w:t>
-      </w:r>
-      <w:r>
-        <w:rPr>
-          <w:sz w:val="22"/>
-          <w:szCs w:val="28"/>
-          <w:lang w:eastAsia="it-IT"/>
-          <w14:ligatures w14:val="standard"/>
-        </w:rPr>
-        <w:t xml:space="preserve"> and locations and </w:t>
-      </w:r>
-      <w:r>
-        <w:rPr>
-          <w:sz w:val="22"/>
-          <w:szCs w:val="28"/>
-          <w:lang w:eastAsia="it-IT"/>
-          <w14:ligatures w14:val="standard"/>
-        </w:rPr>
-        <w:t>determine if there are any misspelled instances or instances that should be combined.</w:t>
-      </w:r>
-      <w:r>
-        <w:rPr>
-          <w:sz w:val="22"/>
-          <w:szCs w:val="28"/>
-          <w:lang w:eastAsia="it-IT"/>
-          <w14:ligatures w14:val="standard"/>
-        </w:rPr>
-        <w:t xml:space="preserve"> The functions </w:t>
-      </w:r>
+        <w:t>(</w:t>
+      </w:r>
+      <w:proofErr w:type="gramEnd"/>
       <w:r>
         <w:rPr>
           <w:i/>
@@ -1923,17 +2409,91 @@
           <w:lang w:eastAsia="it-IT"/>
           <w14:ligatures w14:val="standard"/>
         </w:rPr>
-        <w:t>isna()</w:t>
-      </w:r>
-      <w:r>
-        <w:rPr>
-          <w:sz w:val="22"/>
-          <w:szCs w:val="28"/>
-          <w:lang w:eastAsia="it-IT"/>
-          <w14:ligatures w14:val="standard"/>
-        </w:rPr>
-        <w:t xml:space="preserve"> and </w:t>
-      </w:r>
+        <w:t>)</w:t>
+      </w:r>
+      <w:r>
+        <w:rPr>
+          <w:sz w:val="22"/>
+          <w:szCs w:val="28"/>
+          <w:lang w:eastAsia="it-IT"/>
+          <w14:ligatures w14:val="standard"/>
+        </w:rPr>
+        <w:t xml:space="preserve"> </w:t>
+      </w:r>
+      <w:r>
+        <w:rPr>
+          <w:sz w:val="22"/>
+          <w:szCs w:val="28"/>
+          <w:lang w:eastAsia="it-IT"/>
+          <w14:ligatures w14:val="standard"/>
+        </w:rPr>
+        <w:t xml:space="preserve">function </w:t>
+      </w:r>
+      <w:r>
+        <w:rPr>
+          <w:sz w:val="22"/>
+          <w:szCs w:val="28"/>
+          <w:lang w:eastAsia="it-IT"/>
+          <w14:ligatures w14:val="standard"/>
+        </w:rPr>
+        <w:t xml:space="preserve">can be used to determine all of the unique values in </w:t>
+      </w:r>
+      <w:r>
+        <w:rPr>
+          <w:sz w:val="22"/>
+          <w:szCs w:val="28"/>
+          <w:lang w:eastAsia="it-IT"/>
+          <w14:ligatures w14:val="standard"/>
+        </w:rPr>
+        <w:t>string</w:t>
+      </w:r>
+      <w:r>
+        <w:rPr>
+          <w:sz w:val="22"/>
+          <w:szCs w:val="28"/>
+          <w:lang w:eastAsia="it-IT"/>
+          <w14:ligatures w14:val="standard"/>
+        </w:rPr>
+        <w:t xml:space="preserve"> attributes such as </w:t>
+      </w:r>
+      <w:r>
+        <w:rPr>
+          <w:sz w:val="22"/>
+          <w:szCs w:val="28"/>
+          <w:lang w:eastAsia="it-IT"/>
+          <w14:ligatures w14:val="standard"/>
+        </w:rPr>
+        <w:t>incident descriptions</w:t>
+      </w:r>
+      <w:r>
+        <w:rPr>
+          <w:sz w:val="22"/>
+          <w:szCs w:val="28"/>
+          <w:lang w:eastAsia="it-IT"/>
+          <w14:ligatures w14:val="standard"/>
+        </w:rPr>
+        <w:t xml:space="preserve"> and locations and </w:t>
+      </w:r>
+      <w:r>
+        <w:rPr>
+          <w:sz w:val="22"/>
+          <w:szCs w:val="28"/>
+          <w:lang w:eastAsia="it-IT"/>
+          <w14:ligatures w14:val="standard"/>
+        </w:rPr>
+        <w:t>determine if there are any misspelled instances or instances that should be combined.</w:t>
+      </w:r>
+      <w:r>
+        <w:rPr>
+          <w:sz w:val="22"/>
+          <w:szCs w:val="28"/>
+          <w:lang w:eastAsia="it-IT"/>
+          <w14:ligatures w14:val="standard"/>
+        </w:rPr>
+        <w:t xml:space="preserve"> The functions </w:t>
+      </w:r>
+      <w:proofErr w:type="spellStart"/>
+      <w:proofErr w:type="gramStart"/>
       <w:r>
         <w:rPr>
           <w:i/>
@@ -1943,7 +2503,64 @@
           <w:lang w:eastAsia="it-IT"/>
           <w14:ligatures w14:val="standard"/>
         </w:rPr>
-        <w:t>isnull()</w:t>
+        <w:t>isna</w:t>
+      </w:r>
+      <w:proofErr w:type="spellEnd"/>
+      <w:r>
+        <w:rPr>
+          <w:i/>
+          <w:iCs/>
+          <w:sz w:val="22"/>
+          <w:szCs w:val="28"/>
+          <w:lang w:eastAsia="it-IT"/>
+          <w14:ligatures w14:val="standard"/>
+        </w:rPr>
+        <w:t>(</w:t>
+      </w:r>
+      <w:proofErr w:type="gramEnd"/>
+      <w:r>
+        <w:rPr>
+          <w:i/>
+          <w:iCs/>
+          <w:sz w:val="22"/>
+          <w:szCs w:val="28"/>
+          <w:lang w:eastAsia="it-IT"/>
+          <w14:ligatures w14:val="standard"/>
+        </w:rPr>
+        <w:t>)</w:t>
+      </w:r>
+      <w:r>
+        <w:rPr>
+          <w:sz w:val="22"/>
+          <w:szCs w:val="28"/>
+          <w:lang w:eastAsia="it-IT"/>
+          <w14:ligatures w14:val="standard"/>
+        </w:rPr>
+        <w:t xml:space="preserve"> and </w:t>
+      </w:r>
+      <w:proofErr w:type="spellStart"/>
+      <w:r>
+        <w:rPr>
+          <w:i/>
+          <w:iCs/>
+          <w:sz w:val="22"/>
+          <w:szCs w:val="28"/>
+          <w:lang w:eastAsia="it-IT"/>
+          <w14:ligatures w14:val="standard"/>
+        </w:rPr>
+        <w:t>isnull</w:t>
+      </w:r>
+      <w:proofErr w:type="spellEnd"/>
+      <w:r>
+        <w:rPr>
+          <w:i/>
+          <w:iCs/>
+          <w:sz w:val="22"/>
+          <w:szCs w:val="28"/>
+          <w:lang w:eastAsia="it-IT"/>
+          <w14:ligatures w14:val="standard"/>
+        </w:rPr>
+        <w:t>()</w:t>
       </w:r>
       <w:r>
         <w:rPr>
@@ -2027,6 +2644,7 @@
         </w:rPr>
         <w:t xml:space="preserve">The Python </w:t>
       </w:r>
+      <w:proofErr w:type="spellStart"/>
       <w:r>
         <w:rPr>
           <w:i/>
@@ -2038,6 +2656,7 @@
         </w:rPr>
         <w:t>numpy</w:t>
       </w:r>
+      <w:proofErr w:type="spellEnd"/>
       <w:r>
         <w:rPr>
           <w:sz w:val="22"/>
@@ -2100,6 +2719,7 @@
         </w:rPr>
         <w:t xml:space="preserve">The Python toolbox, </w:t>
       </w:r>
+      <w:proofErr w:type="spellStart"/>
       <w:r>
         <w:rPr>
           <w:i/>
@@ -2111,6 +2731,7 @@
         </w:rPr>
         <w:t>sklearn</w:t>
       </w:r>
+      <w:proofErr w:type="spellEnd"/>
       <w:r>
         <w:rPr>
           <w:sz w:val="22"/>
@@ -2172,7 +2793,16 @@
           <w:lang w:eastAsia="it-IT"/>
           <w14:ligatures w14:val="standard"/>
         </w:rPr>
-        <w:t xml:space="preserve">Finally it can be used for performing the random tree method by using </w:t>
+        <w:t>Finally,</w:t>
+      </w:r>
+      <w:r>
+        <w:rPr>
+          <w:sz w:val="22"/>
+          <w:szCs w:val="28"/>
+          <w:lang w:eastAsia="it-IT"/>
+          <w14:ligatures w14:val="standard"/>
+        </w:rPr>
+        <w:t xml:space="preserve"> it can be used for performing the random tree method by using </w:t>
       </w:r>
       <w:r>
         <w:rPr>
@@ -2209,6 +2839,7 @@
         </w:rPr>
         <w:t xml:space="preserve">The Python toolbox, </w:t>
       </w:r>
+      <w:proofErr w:type="spellStart"/>
       <w:r>
         <w:rPr>
           <w:i/>
@@ -2231,6 +2862,7 @@
         </w:rPr>
         <w:t>k</w:t>
       </w:r>
+      <w:proofErr w:type="spellEnd"/>
       <w:r>
         <w:rPr>
           <w:sz w:val="22"/>
@@ -2247,7 +2879,27 @@
           <w:lang w:eastAsia="it-IT"/>
           <w14:ligatures w14:val="standard"/>
         </w:rPr>
-        <w:t xml:space="preserve"> will be used to mine frequent itemsets using the FP-growth algorithm</w:t>
+        <w:t xml:space="preserve"> will be used to mine frequent </w:t>
+      </w:r>
+      <w:proofErr w:type="spellStart"/>
+      <w:r>
+        <w:rPr>
+          <w:sz w:val="22"/>
+          <w:szCs w:val="28"/>
+          <w:lang w:eastAsia="it-IT"/>
+          <w14:ligatures w14:val="standard"/>
+        </w:rPr>
+        <w:t>itemsets</w:t>
+      </w:r>
+      <w:proofErr w:type="spellEnd"/>
+      <w:r>
+        <w:rPr>
+          <w:sz w:val="22"/>
+          <w:szCs w:val="28"/>
+          <w:lang w:eastAsia="it-IT"/>
+          <w14:ligatures w14:val="standard"/>
+        </w:rPr>
+        <w:t xml:space="preserve"> using the FP-growth algorithm</w:t>
       </w:r>
       <w:r>
         <w:rPr>
@@ -2324,6 +2976,7 @@
           <w:rStyle w:val="Label"/>
           <w14:ligatures w14:val="standard"/>
         </w:rPr>
+        <w:lastRenderedPageBreak/>
         <w:t>7</w:t>
       </w:r>
       <w:r>
@@ -2381,16 +3034,70 @@
           <w:lang w:eastAsia="it-IT"/>
           <w14:ligatures w14:val="standard"/>
         </w:rPr>
-        <w:t>: Finish pre-processing data set</w:t>
-      </w:r>
-      <w:r>
-        <w:rPr>
-          <w:sz w:val="22"/>
-          <w:szCs w:val="28"/>
-          <w:lang w:eastAsia="it-IT"/>
-          <w14:ligatures w14:val="standard"/>
-        </w:rPr>
-        <w:t>. Begin implementing and performing data mining algorithms on data set for each of the three questions.</w:t>
+        <w:t xml:space="preserve">: Finish </w:t>
+      </w:r>
+      <w:r>
+        <w:rPr>
+          <w:sz w:val="22"/>
+          <w:szCs w:val="28"/>
+          <w:lang w:eastAsia="it-IT"/>
+          <w14:ligatures w14:val="standard"/>
+        </w:rPr>
+        <w:t>cleaning</w:t>
+      </w:r>
+      <w:r>
+        <w:rPr>
+          <w:sz w:val="22"/>
+          <w:szCs w:val="28"/>
+          <w:lang w:eastAsia="it-IT"/>
+          <w14:ligatures w14:val="standard"/>
+        </w:rPr>
+        <w:t xml:space="preserve"> data set</w:t>
+      </w:r>
+      <w:r>
+        <w:rPr>
+          <w:sz w:val="22"/>
+          <w:szCs w:val="28"/>
+          <w:lang w:eastAsia="it-IT"/>
+          <w14:ligatures w14:val="standard"/>
+        </w:rPr>
+        <w:t>. Begin</w:t>
+      </w:r>
+      <w:r>
+        <w:rPr>
+          <w:sz w:val="22"/>
+          <w:szCs w:val="28"/>
+          <w:lang w:eastAsia="it-IT"/>
+          <w14:ligatures w14:val="standard"/>
+        </w:rPr>
+        <w:t xml:space="preserve"> pre-processing,</w:t>
+      </w:r>
+      <w:r>
+        <w:rPr>
+          <w:sz w:val="22"/>
+          <w:szCs w:val="28"/>
+          <w:lang w:eastAsia="it-IT"/>
+          <w14:ligatures w14:val="standard"/>
+        </w:rPr>
+        <w:t xml:space="preserve"> implementing</w:t>
+      </w:r>
+      <w:r>
+        <w:rPr>
+          <w:sz w:val="22"/>
+          <w:szCs w:val="28"/>
+          <w:lang w:eastAsia="it-IT"/>
+          <w14:ligatures w14:val="standard"/>
+        </w:rPr>
+        <w:t>,</w:t>
+      </w:r>
+      <w:r>
+        <w:rPr>
+          <w:sz w:val="22"/>
+          <w:szCs w:val="28"/>
+          <w:lang w:eastAsia="it-IT"/>
+          <w14:ligatures w14:val="standard"/>
+        </w:rPr>
+        <w:t xml:space="preserve"> and performing data mining algorithms on data set for each of the three questions.</w:t>
       </w:r>
     </w:p>
     <w:p>
@@ -2444,16 +3151,88 @@
           <w:lang w:eastAsia="it-IT"/>
           <w14:ligatures w14:val="standard"/>
         </w:rPr>
-        <w:t xml:space="preserve">Finish data mining </w:t>
-      </w:r>
-      <w:r>
-        <w:rPr>
-          <w:sz w:val="22"/>
-          <w:szCs w:val="28"/>
-          <w:lang w:eastAsia="it-IT"/>
-          <w14:ligatures w14:val="standard"/>
-        </w:rPr>
-        <w:t>and begin to analyze the results and performance of the algorithm.</w:t>
+        <w:t xml:space="preserve">Finish </w:t>
+      </w:r>
+      <w:r>
+        <w:rPr>
+          <w:sz w:val="22"/>
+          <w:szCs w:val="28"/>
+          <w:lang w:eastAsia="it-IT"/>
+          <w14:ligatures w14:val="standard"/>
+        </w:rPr>
+        <w:t>pre</w:t>
+      </w:r>
+      <w:r>
+        <w:rPr>
+          <w:sz w:val="22"/>
+          <w:szCs w:val="28"/>
+          <w:lang w:eastAsia="it-IT"/>
+          <w14:ligatures w14:val="standard"/>
+        </w:rPr>
+        <w:t>-</w:t>
+      </w:r>
+      <w:r>
+        <w:rPr>
+          <w:sz w:val="22"/>
+          <w:szCs w:val="28"/>
+          <w:lang w:eastAsia="it-IT"/>
+          <w14:ligatures w14:val="standard"/>
+        </w:rPr>
+        <w:t>processing</w:t>
+      </w:r>
+      <w:r>
+        <w:rPr>
+          <w:sz w:val="22"/>
+          <w:szCs w:val="28"/>
+          <w:lang w:eastAsia="it-IT"/>
+          <w14:ligatures w14:val="standard"/>
+        </w:rPr>
+        <w:t xml:space="preserve"> and make significant progress on </w:t>
+      </w:r>
+      <w:r>
+        <w:rPr>
+          <w:sz w:val="22"/>
+          <w:szCs w:val="28"/>
+          <w:lang w:eastAsia="it-IT"/>
+          <w14:ligatures w14:val="standard"/>
+        </w:rPr>
+        <w:t>data mining</w:t>
+      </w:r>
+      <w:r>
+        <w:rPr>
+          <w:sz w:val="22"/>
+          <w:szCs w:val="28"/>
+          <w:lang w:eastAsia="it-IT"/>
+          <w14:ligatures w14:val="standard"/>
+        </w:rPr>
+        <w:t>.</w:t>
+      </w:r>
+      <w:r>
+        <w:rPr>
+          <w:sz w:val="22"/>
+          <w:szCs w:val="28"/>
+          <w:lang w:eastAsia="it-IT"/>
+          <w14:ligatures w14:val="standard"/>
+        </w:rPr>
+        <w:t xml:space="preserve"> </w:t>
+      </w:r>
+      <w:r>
+        <w:rPr>
+          <w:sz w:val="22"/>
+          <w:szCs w:val="28"/>
+          <w:lang w:eastAsia="it-IT"/>
+          <w14:ligatures w14:val="standard"/>
+        </w:rPr>
+        <w:t>B</w:t>
+      </w:r>
+      <w:r>
+        <w:rPr>
+          <w:sz w:val="22"/>
+          <w:szCs w:val="28"/>
+          <w:lang w:eastAsia="it-IT"/>
+          <w14:ligatures w14:val="standard"/>
+        </w:rPr>
+        <w:t>egin to analyze the results and performance of the algorithm.</w:t>
       </w:r>
       <w:r>
         <w:rPr>
@@ -2725,6 +3504,77 @@
     <w:p>
       <w:pPr>
         <w:pStyle w:val="Bibentry"/>
+      </w:pPr>
+      <w:r>
+        <w:rPr>
+          <w14:ligatures w14:val="standard"/>
+        </w:rPr>
+        <w:t>[</w:t>
+      </w:r>
+      <w:r>
+        <w:rPr>
+          <w14:ligatures w14:val="standard"/>
+        </w:rPr>
+        <w:t>1</w:t>
+      </w:r>
+      <w:r>
+        <w:rPr>
+          <w14:ligatures w14:val="standard"/>
+        </w:rPr>
+        <w:t>]</w:t>
+      </w:r>
+      <w:r>
+        <w:rPr>
+          <w14:ligatures w14:val="standard"/>
+        </w:rPr>
+        <w:tab/>
+      </w:r>
+      <w:r>
+        <w:t>Zoe Christen Jones</w:t>
+      </w:r>
+      <w:r>
+        <w:t xml:space="preserve">. </w:t>
+      </w:r>
+      <w:r>
+        <w:t>At least 4 dead, dozens injured after Amtrak train derails in Missouri</w:t>
+      </w:r>
+      <w:r>
+        <w:t xml:space="preserve">. </w:t>
+      </w:r>
+      <w:r>
+        <w:rPr>
+          <w:i/>
+          <w:iCs/>
+        </w:rPr>
+        <w:t>CBS News</w:t>
+      </w:r>
+      <w:r>
+        <w:t xml:space="preserve">, </w:t>
+      </w:r>
+      <w:r>
+        <w:t>27 Jun</w:t>
+      </w:r>
+      <w:r>
+        <w:t>.</w:t>
+      </w:r>
+      <w:r>
+        <w:t xml:space="preserve"> 2022</w:t>
+      </w:r>
+      <w:r>
+        <w:t xml:space="preserve">, </w:t>
+      </w:r>
+      <w:hyperlink r:id="rId15" w:history="1">
+        <w:r>
+          <w:rPr>
+            <w:rStyle w:val="Hyperlink"/>
+          </w:rPr>
+          <w:t>https://www.cbsnews.com/news/amtrak-train-derailment-mendon-missouri/</w:t>
+        </w:r>
+      </w:hyperlink>
+    </w:p>
+    <w:p>
+      <w:pPr>
+        <w:pStyle w:val="Bibentry"/>
         <w:rPr>
           <w:szCs w:val="14"/>
           <w14:ligatures w14:val="standard"/>
@@ -2734,7 +3584,19 @@
         <w:rPr>
           <w14:ligatures w14:val="standard"/>
         </w:rPr>
-        <w:t>[1]</w:t>
+        <w:t>[</w:t>
+      </w:r>
+      <w:r>
+        <w:rPr>
+          <w14:ligatures w14:val="standard"/>
+        </w:rPr>
+        <w:t>X</w:t>
+      </w:r>
+      <w:r>
+        <w:rPr>
+          <w14:ligatures w14:val="standard"/>
+        </w:rPr>
+        <w:t>]</w:t>
       </w:r>
       <w:r>
         <w:rPr>
@@ -2747,7 +3609,72 @@
           <w:rFonts w:eastAsia="Times New Roman"/>
           <w:szCs w:val="14"/>
         </w:rPr>
-        <w:t>Patricia S. Abril and Robert Plant, 2007. The patent holder's dilemma: Buy, sell, or troll? </w:t>
+        <w:t xml:space="preserve">Daniel </w:t>
+      </w:r>
+      <w:proofErr w:type="spellStart"/>
+      <w:r>
+        <w:rPr>
+          <w:rFonts w:eastAsia="Times New Roman"/>
+          <w:szCs w:val="14"/>
+        </w:rPr>
+        <w:t>Brod</w:t>
+      </w:r>
+      <w:proofErr w:type="spellEnd"/>
+      <w:r>
+        <w:rPr>
+          <w:rFonts w:eastAsia="Times New Roman"/>
+          <w:szCs w:val="14"/>
+        </w:rPr>
+        <w:t xml:space="preserve"> and David Gillen</w:t>
+      </w:r>
+      <w:r>
+        <w:rPr>
+          <w:rFonts w:eastAsia="Times New Roman"/>
+          <w:szCs w:val="14"/>
+        </w:rPr>
+        <w:t xml:space="preserve">, </w:t>
+      </w:r>
+      <w:r>
+        <w:rPr>
+          <w:rFonts w:eastAsia="Times New Roman"/>
+          <w:szCs w:val="14"/>
+        </w:rPr>
+        <w:t xml:space="preserve">Oct. </w:t>
+      </w:r>
+      <w:r>
+        <w:rPr>
+          <w:rFonts w:eastAsia="Times New Roman"/>
+          <w:szCs w:val="14"/>
+        </w:rPr>
+        <w:t>20</w:t>
+      </w:r>
+      <w:r>
+        <w:rPr>
+          <w:rFonts w:eastAsia="Times New Roman"/>
+          <w:szCs w:val="14"/>
+        </w:rPr>
+        <w:t>20</w:t>
+      </w:r>
+      <w:r>
+        <w:rPr>
+          <w:rFonts w:eastAsia="Times New Roman"/>
+          <w:szCs w:val="14"/>
+        </w:rPr>
+        <w:t xml:space="preserve">. </w:t>
+      </w:r>
+      <w:r>
+        <w:rPr>
+          <w:rFonts w:eastAsia="Times New Roman"/>
+          <w:szCs w:val="14"/>
+        </w:rPr>
+        <w:t>New Model for Highway-Rail Grade Crossing Accident Prediction and Severity.</w:t>
+      </w:r>
+      <w:r>
+        <w:rPr>
+          <w:rFonts w:eastAsia="Times New Roman"/>
+          <w:szCs w:val="14"/>
+        </w:rPr>
+        <w:t> </w:t>
       </w:r>
       <w:r>
         <w:rPr>
@@ -2756,7 +3683,93 @@
           <w:iCs/>
           <w:szCs w:val="14"/>
         </w:rPr>
-        <w:t xml:space="preserve">Commun. ACM </w:t>
+        <w:t>U.S. Department of Transportation</w:t>
+      </w:r>
+      <w:r>
+        <w:rPr>
+          <w:rFonts w:eastAsia="Times New Roman"/>
+          <w:szCs w:val="14"/>
+        </w:rPr>
+        <w:t xml:space="preserve">, </w:t>
+      </w:r>
+    </w:p>
+    <w:p>
+      <w:pPr>
+        <w:pStyle w:val="Bibentry"/>
+        <w:ind w:left="0" w:firstLine="300"/>
+      </w:pPr>
+      <w:hyperlink r:id="rId16" w:history="1">
+        <w:r>
+          <w:rPr>
+            <w:rStyle w:val="Hyperlink"/>
+          </w:rPr>
+          <w:t>https://railroads.dot.gov/sites/fra.dot.gov/files/2020-12/APS-A.pdf</w:t>
+        </w:r>
+      </w:hyperlink>
+      <w:r>
+        <w:t xml:space="preserve"> </w:t>
+      </w:r>
+    </w:p>
+    <w:p>
+      <w:pPr>
+        <w:pStyle w:val="ReferenceHead"/>
+        <w:rPr>
+          <w14:ligatures w14:val="standard"/>
+        </w:rPr>
+      </w:pPr>
+      <w:r>
+        <w:rPr>
+          <w14:ligatures w14:val="standard"/>
+        </w:rPr>
+        <w:t>Examples</w:t>
+      </w:r>
+    </w:p>
+    <w:p>
+      <w:pPr>
+        <w:pStyle w:val="Bibentry"/>
+        <w:rPr>
+          <w:szCs w:val="14"/>
+          <w14:ligatures w14:val="standard"/>
+        </w:rPr>
+      </w:pPr>
+      <w:r>
+        <w:rPr>
+          <w14:ligatures w14:val="standard"/>
+        </w:rPr>
+        <w:t>[1]</w:t>
+      </w:r>
+      <w:r>
+        <w:rPr>
+          <w14:ligatures w14:val="standard"/>
+        </w:rPr>
+        <w:tab/>
+      </w:r>
+      <w:r>
+        <w:rPr>
+          <w:rFonts w:eastAsia="Times New Roman"/>
+          <w:szCs w:val="14"/>
+        </w:rPr>
+        <w:t>Patricia S. Abril and Robert Plant, 2007. The patent holder's dilemma: Buy, sell, or troll? </w:t>
+      </w:r>
+      <w:proofErr w:type="spellStart"/>
+      <w:r>
+        <w:rPr>
+          <w:rFonts w:eastAsia="Times New Roman"/>
+          <w:i/>
+          <w:iCs/>
+          <w:szCs w:val="14"/>
+        </w:rPr>
+        <w:t>Commun</w:t>
+      </w:r>
+      <w:proofErr w:type="spellEnd"/>
+      <w:r>
+        <w:rPr>
+          <w:rFonts w:eastAsia="Times New Roman"/>
+          <w:i/>
+          <w:iCs/>
+          <w:szCs w:val="14"/>
+        </w:rPr>
+        <w:t xml:space="preserve">. ACM </w:t>
       </w:r>
       <w:r>
         <w:rPr>
@@ -2764,7 +3777,25 @@
           <w:iCs/>
           <w:szCs w:val="14"/>
         </w:rPr>
-        <w:t>50, 1 (Jan, 2007),</w:t>
+        <w:t>50, 1 (</w:t>
+      </w:r>
+      <w:proofErr w:type="gramStart"/>
+      <w:r>
+        <w:rPr>
+          <w:rFonts w:eastAsia="Times New Roman"/>
+          <w:iCs/>
+          <w:szCs w:val="14"/>
+        </w:rPr>
+        <w:t>Jan,</w:t>
+      </w:r>
+      <w:proofErr w:type="gramEnd"/>
+      <w:r>
+        <w:rPr>
+          <w:rFonts w:eastAsia="Times New Roman"/>
+          <w:iCs/>
+          <w:szCs w:val="14"/>
+        </w:rPr>
+        <w:t xml:space="preserve"> 2007),</w:t>
       </w:r>
       <w:r>
         <w:rPr>
@@ -2773,7 +3804,7 @@
         </w:rPr>
         <w:t xml:space="preserve"> 36-44. DOI: </w:t>
       </w:r>
-      <w:hyperlink r:id="rId15" w:history="1">
+      <w:hyperlink r:id="rId17" w:history="1">
         <w:r>
           <w:rPr>
             <w:rStyle w:val="Hyperlink"/>
@@ -2814,8 +3845,21 @@
         </w:rPr>
         <w:tab/>
       </w:r>
-      <w:r>
-        <w:t>Sten Andler. 1979. Predicate path expressions. In </w:t>
+      <w:proofErr w:type="spellStart"/>
+      <w:r>
+        <w:t>Sten</w:t>
+      </w:r>
+      <w:proofErr w:type="spellEnd"/>
+      <w:r>
+        <w:t xml:space="preserve"> </w:t>
+      </w:r>
+      <w:proofErr w:type="spellStart"/>
+      <w:r>
+        <w:t>Andler</w:t>
+      </w:r>
+      <w:proofErr w:type="spellEnd"/>
+      <w:r>
+        <w:t>. 1979. Predicate path expressions. In </w:t>
       </w:r>
       <w:r>
         <w:rPr>
@@ -2825,8 +3869,18 @@
         <w:t>Proceedings of the 6th. ACM SIGACT-SIGPLAN Symposium on Principles of Programming Languages (POPL '79)</w:t>
       </w:r>
       <w:r>
-        <w:t>. ACM Press, New York, NY, 226-236. DOI:https://doi.org/10.1145/567752.567774</w:t>
-      </w:r>
+        <w:t xml:space="preserve">. ACM Press, New York, NY, 226-236. </w:t>
+      </w:r>
+      <w:proofErr w:type="spellStart"/>
+      <w:proofErr w:type="gramStart"/>
+      <w:r>
+        <w:t>DOI:https</w:t>
+      </w:r>
+      <w:proofErr w:type="spellEnd"/>
+      <w:r>
+        <w:t>://doi.org/10.1145/567752.567774</w:t>
+      </w:r>
+      <w:proofErr w:type="gramEnd"/>
     </w:p>
     <w:p>
       <w:pPr>
@@ -2864,8 +3918,18 @@
         <w:t>The title of book one</w:t>
       </w:r>
       <w:r>
-        <w:t> (1st. ed.). The name of the series one, Vol. 9. University of Chicago Press, Chicago. DOI:https://doi.org/10.1007/3-540-09237-4</w:t>
-      </w:r>
+        <w:t xml:space="preserve"> (1st. ed.). The name of the series one, Vol. 9. University of Chicago Press, Chicago. </w:t>
+      </w:r>
+      <w:proofErr w:type="spellStart"/>
+      <w:proofErr w:type="gramStart"/>
+      <w:r>
+        <w:t>DOI:https</w:t>
+      </w:r>
+      <w:proofErr w:type="spellEnd"/>
+      <w:r>
+        <w:t>://doi.org/10.1007/3-540-09237-4</w:t>
+      </w:r>
+      <w:proofErr w:type="gramEnd"/>
       <w:r>
         <w:rPr>
           <w14:ligatures w14:val="standard"/>
@@ -2893,7 +3957,15 @@
         <w:tab/>
       </w:r>
       <w:r>
-        <w:t>David Kosiur. 2001. </w:t>
+        <w:t xml:space="preserve">David </w:t>
+      </w:r>
+      <w:proofErr w:type="spellStart"/>
+      <w:r>
+        <w:t>Kosiur</w:t>
+      </w:r>
+      <w:proofErr w:type="spellEnd"/>
+      <w:r>
+        <w:t>. 2001. </w:t>
       </w:r>
       <w:r>
         <w:rPr>
@@ -2903,7 +3975,11 @@
         <w:t>Understanding Policy-Based Networking</w:t>
       </w:r>
       <w:r>
-        <w:t> (2nd. ed.). Wiley, New York, NY.</w:t>
+        <w:t xml:space="preserve"> (2nd. ed.). Wiley, New York, </w:t>
+      </w:r>
+      <w:proofErr w:type="gramStart"/>
+      <w:r>
+        <w:t>NY.</w:t>
       </w:r>
       <w:r>
         <w:rPr>
@@ -2911,6 +3987,7 @@
         </w:rPr>
         <w:t>.</w:t>
       </w:r>
+      <w:proofErr w:type="gramEnd"/>
     </w:p>
     <w:p>
       <w:pPr>
@@ -3414,7 +4491,21 @@
             <w:rPr>
               <w:rFonts w:ascii="Linux Biolinum" w:hAnsi="Linux Biolinum" w:cs="Linux Biolinum"/>
             </w:rPr>
-            <w:t>WOODSTOCK’18, June, 2018, El Paso, Texas USA</w:t>
+            <w:t xml:space="preserve">WOODSTOCK’18, </w:t>
+          </w:r>
+          <w:proofErr w:type="gramStart"/>
+          <w:r>
+            <w:rPr>
+              <w:rFonts w:ascii="Linux Biolinum" w:hAnsi="Linux Biolinum" w:cs="Linux Biolinum"/>
+            </w:rPr>
+            <w:t>June,</w:t>
+          </w:r>
+          <w:proofErr w:type="gramEnd"/>
+          <w:r>
+            <w:rPr>
+              <w:rFonts w:ascii="Linux Biolinum" w:hAnsi="Linux Biolinum" w:cs="Linux Biolinum"/>
+            </w:rPr>
+            <w:t xml:space="preserve"> 2018, El Paso, Texas USA</w:t>
           </w:r>
         </w:p>
       </w:tc>
@@ -5972,6 +7063,7 @@
     <w:lsdException w:name="HTML Sample" w:semiHidden="1" w:unhideWhenUsed="1"/>
     <w:lsdException w:name="HTML Typewriter" w:semiHidden="1" w:unhideWhenUsed="1"/>
     <w:lsdException w:name="HTML Variable" w:semiHidden="1" w:unhideWhenUsed="1"/>
+    <w:lsdException w:name="Normal Table" w:semiHidden="1" w:unhideWhenUsed="1"/>
     <w:lsdException w:name="annotation subject" w:semiHidden="1" w:unhideWhenUsed="1"/>
     <w:lsdException w:name="No List" w:semiHidden="1" w:uiPriority="99" w:unhideWhenUsed="1"/>
     <w:lsdException w:name="Outline List 1" w:semiHidden="1" w:unhideWhenUsed="1"/>
@@ -6014,8 +7106,11 @@
     <w:lsdException w:name="Table Contemporary" w:semiHidden="1" w:unhideWhenUsed="1"/>
     <w:lsdException w:name="Table Elegant" w:semiHidden="1" w:unhideWhenUsed="1"/>
     <w:lsdException w:name="Table Professional" w:semiHidden="1" w:unhideWhenUsed="1"/>
+    <w:lsdException w:name="Table Subtle 1" w:semiHidden="1" w:unhideWhenUsed="1"/>
     <w:lsdException w:name="Table Subtle 2" w:semiHidden="1" w:unhideWhenUsed="1"/>
     <w:lsdException w:name="Table Web 1" w:semiHidden="1" w:unhideWhenUsed="1"/>
+    <w:lsdException w:name="Table Web 2" w:semiHidden="1" w:unhideWhenUsed="1"/>
+    <w:lsdException w:name="Table Web 3" w:semiHidden="1" w:unhideWhenUsed="1"/>
     <w:lsdException w:name="Balloon Text" w:semiHidden="1" w:unhideWhenUsed="1"/>
     <w:lsdException w:name="Table Grid" w:locked="1"/>
     <w:lsdException w:name="Table Theme" w:semiHidden="1" w:unhideWhenUsed="1"/>
@@ -6482,6 +7577,7 @@
   <w:style w:type="character" w:default="1" w:styleId="DefaultParagraphFont">
     <w:name w:val="Default Paragraph Font"/>
     <w:uiPriority w:val="1"/>
+    <w:semiHidden/>
     <w:unhideWhenUsed/>
   </w:style>
   <w:style w:type="table" w:default="1" w:styleId="TableNormal">
@@ -11968,10 +13064,6 @@
 </file>
 
 <file path=customXml/item1.xml><?xml version="1.0" encoding="utf-8"?>
-<b:Sources xmlns:b="http://schemas.openxmlformats.org/officeDocument/2006/bibliography" xmlns="http://schemas.openxmlformats.org/officeDocument/2006/bibliography" SelectedStyle="\APA.XSL" StyleName="APA"/>
-</file>
-
-<file path=customXml/item2.xml><?xml version="1.0" encoding="utf-8"?>
 <Workflow version="v.1.13">
   <Filtration versionrequired="True" status="DONE" StartTime="25-07-2014 13:27:04" EndTime="25-07-2014 13:28:29">
     <Mandatory>
@@ -12149,16 +13241,20 @@
 </Workflow>
 </file>
 
+<file path=customXml/item2.xml><?xml version="1.0" encoding="utf-8"?>
+<b:Sources xmlns:b="http://schemas.openxmlformats.org/officeDocument/2006/bibliography" xmlns="http://schemas.openxmlformats.org/officeDocument/2006/bibliography" SelectedStyle="\APA.XSL" StyleName="APA"/>
+</file>
+
 <file path=customXml/itemProps1.xml><?xml version="1.0" encoding="utf-8"?>
+<ds:datastoreItem xmlns:ds="http://schemas.openxmlformats.org/officeDocument/2006/customXml" ds:itemID="{4D45DBA2-DCF6-46BF-858B-9A8CC8161B4D}">
+  <ds:schemaRefs/>
+</ds:datastoreItem>
+</file>
+
+<file path=customXml/itemProps2.xml><?xml version="1.0" encoding="utf-8"?>
 <ds:datastoreItem xmlns:ds="http://schemas.openxmlformats.org/officeDocument/2006/customXml" ds:itemID="{B589180B-96F4-4B3D-93D7-E2C64345EF74}">
   <ds:schemaRefs>
     <ds:schemaRef ds:uri="http://schemas.openxmlformats.org/officeDocument/2006/bibliography"/>
   </ds:schemaRefs>
 </ds:datastoreItem>
-</file>
-
-<file path=customXml/itemProps2.xml><?xml version="1.0" encoding="utf-8"?>
-<ds:datastoreItem xmlns:ds="http://schemas.openxmlformats.org/officeDocument/2006/customXml" ds:itemID="{4D45DBA2-DCF6-46BF-858B-9A8CC8161B4D}">
-  <ds:schemaRefs/>
-</ds:datastoreItem>
 </file>
</xml_diff>

<commit_message>
add initial evaluation pass
</commit_message>
<xml_diff>
--- a/Project Proposal/Project Proposal - Smith.docx
+++ b/Project Proposal/Project Proposal - Smith.docx
@@ -747,7 +747,25 @@
           <w:lang w:eastAsia="it-IT"/>
           <w14:ligatures w14:val="standard"/>
         </w:rPr>
-        <w:t>General cleaning will be applied across the entire dataset prior to any specific preprocessing work for each of the specific investigatory questions. General cleanup of mis-spellings will be corrected, as well as handling duplicate encodings for attributes and duplicate entries. Missing data will be addressed with either identical values or inferred data where possible as dictated by the nature of the attribute. Where needed, categorical attributes will be numerically encoded.</w:t>
+        <w:t xml:space="preserve">General cleaning will be applied across the entire dataset prior to any specific preprocessing work for each of the specific investigatory questions. General cleanup of </w:t>
+      </w:r>
+      <w:r>
+        <w:rPr>
+          <w:sz w:val="22"/>
+          <w:szCs w:val="28"/>
+          <w:lang w:eastAsia="it-IT"/>
+          <w14:ligatures w14:val="standard"/>
+        </w:rPr>
+        <w:t>misspellings</w:t>
+      </w:r>
+      <w:r>
+        <w:rPr>
+          <w:sz w:val="22"/>
+          <w:szCs w:val="28"/>
+          <w:lang w:eastAsia="it-IT"/>
+          <w14:ligatures w14:val="standard"/>
+        </w:rPr>
+        <w:t xml:space="preserve"> will be corrected, as well as handling duplicate encodings for attributes and duplicate entries. Missing data will be addressed with either identical values or inferred data where possible as dictated by the nature of the attribute. Where needed, categorical attributes will be numerically encoded.</w:t>
       </w:r>
       <w:r>
         <w:rPr>
@@ -904,7 +922,43 @@
           <w:lang w:eastAsia="it-IT"/>
           <w14:ligatures w14:val="standard"/>
         </w:rPr>
-        <w:t xml:space="preserve"> to reduce the number of attributes and improve final classification, concept hierarchies will be identified to mine at different abstraction levels. Data values will be selectively smoothed and discretized iteratively as required to improve classification results. One-hot encoding and a vertical reformatting will be performed for encoded enumerated attributes if model performance proves to be too slow.</w:t>
+        <w:t xml:space="preserve"> to reduce the number of attributes and improve final </w:t>
+      </w:r>
+      <w:r>
+        <w:rPr>
+          <w:sz w:val="22"/>
+          <w:szCs w:val="28"/>
+          <w:lang w:eastAsia="it-IT"/>
+          <w14:ligatures w14:val="standard"/>
+        </w:rPr>
+        <w:t xml:space="preserve">pattern discovery and </w:t>
+      </w:r>
+      <w:r>
+        <w:rPr>
+          <w:sz w:val="22"/>
+          <w:szCs w:val="28"/>
+          <w:lang w:eastAsia="it-IT"/>
+          <w14:ligatures w14:val="standard"/>
+        </w:rPr>
+        <w:t xml:space="preserve">classification, concept hierarchies will be identified to mine at different abstraction levels. Data values will be selectively smoothed and discretized iteratively as required to improve results. One-hot encoding and a vertical reformatting will be performed for encoded enumerated attributes if model </w:t>
+      </w:r>
+      <w:r>
+        <w:rPr>
+          <w:sz w:val="22"/>
+          <w:szCs w:val="28"/>
+          <w:lang w:eastAsia="it-IT"/>
+          <w14:ligatures w14:val="standard"/>
+        </w:rPr>
+        <w:t>run time</w:t>
+      </w:r>
+      <w:r>
+        <w:rPr>
+          <w:sz w:val="22"/>
+          <w:szCs w:val="28"/>
+          <w:lang w:eastAsia="it-IT"/>
+          <w14:ligatures w14:val="standard"/>
+        </w:rPr>
+        <w:t xml:space="preserve"> proves to be too slow.</w:t>
       </w:r>
     </w:p>
     <w:p>
@@ -1307,22 +1361,29 @@
         <w:spacing w:line="264" w:lineRule="auto"/>
         <w:jc w:val="both"/>
         <w:rPr>
-          <w:color w:val="FF0000"/>
-          <w:sz w:val="22"/>
-          <w:szCs w:val="28"/>
-          <w:lang w:eastAsia="it-IT"/>
-          <w14:ligatures w14:val="standard"/>
-        </w:rPr>
-      </w:pPr>
-      <w:r>
-        <w:rPr>
-          <w:color w:val="FF0000"/>
-          <w:sz w:val="22"/>
-          <w:szCs w:val="28"/>
-          <w:lang w:eastAsia="it-IT"/>
-          <w14:ligatures w14:val="standard"/>
-        </w:rPr>
-        <w:t>Add Evaluation Methods.</w:t>
+          <w:sz w:val="22"/>
+          <w:szCs w:val="28"/>
+          <w:lang w:eastAsia="it-IT"/>
+          <w14:ligatures w14:val="standard"/>
+        </w:rPr>
+      </w:pPr>
+      <w:r>
+        <w:rPr>
+          <w:sz w:val="22"/>
+          <w:szCs w:val="28"/>
+          <w:lang w:eastAsia="it-IT"/>
+          <w14:ligatures w14:val="standard"/>
+        </w:rPr>
+        <w:t>Evaluation of each of the questions will be performed using two classic data mining methods for classification – Decision Tree classification and FP-Growth classification.</w:t>
+      </w:r>
+      <w:r>
+        <w:rPr>
+          <w:sz w:val="22"/>
+          <w:szCs w:val="28"/>
+          <w:lang w:eastAsia="it-IT"/>
+          <w14:ligatures w14:val="standard"/>
+        </w:rPr>
+        <w:t xml:space="preserve"> The goal of these methods is to yield results which can easily be interpreted to generate clear action plans to reduce future rail accidents.</w:t>
       </w:r>
     </w:p>
     <w:p>
@@ -1335,37 +1396,207 @@
         <w:spacing w:line="264" w:lineRule="auto"/>
         <w:jc w:val="both"/>
         <w:rPr>
-          <w:color w:val="FF0000"/>
-          <w:sz w:val="22"/>
-          <w:szCs w:val="28"/>
-          <w:lang w:eastAsia="it-IT"/>
-          <w14:ligatures w14:val="standard"/>
-        </w:rPr>
-      </w:pPr>
+          <w:sz w:val="22"/>
+          <w:szCs w:val="28"/>
+          <w:lang w:eastAsia="it-IT"/>
+          <w14:ligatures w14:val="standard"/>
+        </w:rPr>
+      </w:pPr>
+      <w:r>
+        <w:rPr>
+          <w:sz w:val="22"/>
+          <w:szCs w:val="28"/>
+          <w:lang w:eastAsia="it-IT"/>
+          <w14:ligatures w14:val="standard"/>
+        </w:rPr>
+        <w:t xml:space="preserve">Frequent pattern growth or FP-Growth is an effective and efficient method of finding frequent patterns in very large data sets. These frequent patterns will yield a sequence of attributes that are related to outcomes of interest for each question, and the output is easily interpreted to provide insight into the factors most associated with the outcomes, so recommendations could be devised to improve future outcomes. </w:t>
+      </w:r>
+      <w:r>
+        <w:rPr>
+          <w:sz w:val="22"/>
+          <w:szCs w:val="28"/>
+          <w:lang w:eastAsia="it-IT"/>
+          <w14:ligatures w14:val="standard"/>
+        </w:rPr>
+        <w:t xml:space="preserve">FP-Growth addresses the large memory limitation required by the Apriori algorithm because it maintains a tree rather than generating a list of all candidates, and it also </w:t>
+      </w:r>
+      <w:r>
+        <w:rPr>
+          <w:sz w:val="22"/>
+          <w:szCs w:val="28"/>
+          <w:lang w:eastAsia="it-IT"/>
+          <w14:ligatures w14:val="standard"/>
+        </w:rPr>
+        <w:t>can be parallelized by partitioning the database. (</w:t>
+      </w:r>
+      <w:r>
+        <w:rPr>
+          <w:sz w:val="22"/>
+          <w:szCs w:val="28"/>
+          <w:lang w:eastAsia="it-IT"/>
+          <w14:ligatures w14:val="standard"/>
+        </w:rPr>
+        <w:t xml:space="preserve">The pyspark Python library by Apache Spark contains a pre-built function </w:t>
+      </w:r>
+      <w:r>
+        <w:rPr>
+          <w:sz w:val="22"/>
+          <w:szCs w:val="28"/>
+          <w:lang w:eastAsia="it-IT"/>
+          <w14:ligatures w14:val="standard"/>
+        </w:rPr>
+        <w:t xml:space="preserve">for implementing FP-Growth. If the model run time proves to be slow even with parallelization, a vertical data format can be explored. Evaluation of the model </w:t>
+      </w:r>
+      <w:r>
+        <w:rPr>
+          <w:sz w:val="22"/>
+          <w:szCs w:val="28"/>
+          <w:lang w:eastAsia="it-IT"/>
+          <w14:ligatures w14:val="standard"/>
+        </w:rPr>
+        <w:t>will</w:t>
+      </w:r>
+      <w:r>
+        <w:rPr>
+          <w:sz w:val="22"/>
+          <w:szCs w:val="28"/>
+          <w:lang w:eastAsia="it-IT"/>
+          <w14:ligatures w14:val="standard"/>
+        </w:rPr>
+        <w:t xml:space="preserve"> be performed </w:t>
+      </w:r>
+      <w:r>
+        <w:rPr>
+          <w:sz w:val="22"/>
+          <w:szCs w:val="28"/>
+          <w:lang w:eastAsia="it-IT"/>
+          <w14:ligatures w14:val="standard"/>
+        </w:rPr>
+        <w:t>using a selection of the following metrics dependent on the performance on the data: support, lift, confidence, X</w:t>
+      </w:r>
+      <w:r>
+        <w:rPr>
+          <w:sz w:val="22"/>
+          <w:szCs w:val="28"/>
+          <w:vertAlign w:val="superscript"/>
+          <w:lang w:eastAsia="it-IT"/>
+          <w14:ligatures w14:val="standard"/>
+        </w:rPr>
+        <w:t>2</w:t>
+      </w:r>
+      <w:r>
+        <w:rPr>
+          <w:sz w:val="22"/>
+          <w:szCs w:val="28"/>
+          <w:lang w:eastAsia="it-IT"/>
+          <w14:ligatures w14:val="standard"/>
+        </w:rPr>
+        <w:t>, Kulczynski measure, and cosine measure. Thresholds for these measures are still to be determined.</w:t>
+      </w:r>
     </w:p>
     <w:p>
       <w:pPr>
-        <w:pStyle w:val="Head2"/>
-        <w:rPr>
-          <w14:ligatures w14:val="standard"/>
-        </w:rPr>
-      </w:pPr>
-      <w:r>
-        <w:rPr>
-          <w:rStyle w:val="Label"/>
-          <w14:ligatures w14:val="standard"/>
-        </w:rPr>
-        <w:t>6</w:t>
-      </w:r>
-      <w:r>
-        <w:rPr>
-          <w14:ligatures w14:val="standard"/>
-        </w:rPr>
-        <w:t> Tools</w:t>
+        <w:pStyle w:val="DisplayFormula"/>
+        <w:tabs>
+          <w:tab w:val="left" w:pos="200"/>
+          <w:tab w:val="right" w:pos="4780"/>
+        </w:tabs>
+        <w:spacing w:line="264" w:lineRule="auto"/>
+        <w:jc w:val="both"/>
+        <w:rPr>
+          <w:sz w:val="22"/>
+          <w:szCs w:val="28"/>
+          <w:lang w:eastAsia="it-IT"/>
+          <w14:ligatures w14:val="standard"/>
+        </w:rPr>
+      </w:pPr>
+      <w:r>
+        <w:rPr>
+          <w:sz w:val="22"/>
+          <w:szCs w:val="28"/>
+          <w:lang w:eastAsia="it-IT"/>
+          <w14:ligatures w14:val="standard"/>
+        </w:rPr>
+        <w:t xml:space="preserve">In addition to FP-Growth, a Random Forest Decision Tree approach will be used </w:t>
+      </w:r>
+      <w:r>
+        <w:rPr>
+          <w:sz w:val="22"/>
+          <w:szCs w:val="28"/>
+          <w:lang w:eastAsia="it-IT"/>
+          <w14:ligatures w14:val="standard"/>
+        </w:rPr>
+        <w:t xml:space="preserve">to generate a classification around each question’s target label, after which rules will be extracted. The rules will provide and easily interpreted understanding of the potential cause and known effect which can be communicated to industry experts to improve future rail accident outcomes. The Random Forest will be generated using an 80/20 test/train split with sampling without replacement using the built-in sklearn python library. </w:t>
+      </w:r>
+      <w:r>
+        <w:rPr>
+          <w:sz w:val="22"/>
+          <w:szCs w:val="28"/>
+          <w:lang w:eastAsia="it-IT"/>
+          <w14:ligatures w14:val="standard"/>
+        </w:rPr>
+        <w:t>Like the FP-Growth implementation, this decision tree implementation can also be parallelized. M</w:t>
+      </w:r>
+      <w:r>
+        <w:rPr>
+          <w:sz w:val="22"/>
+          <w:szCs w:val="28"/>
+          <w:lang w:eastAsia="it-IT"/>
+          <w14:ligatures w14:val="standard"/>
+        </w:rPr>
+        <w:t xml:space="preserve">etrics of </w:t>
+      </w:r>
+      <w:r>
+        <w:rPr>
+          <w:sz w:val="22"/>
+          <w:szCs w:val="28"/>
+          <w:lang w:eastAsia="it-IT"/>
+          <w14:ligatures w14:val="standard"/>
+        </w:rPr>
+        <w:t>a</w:t>
+      </w:r>
+      <w:r>
+        <w:rPr>
+          <w:sz w:val="22"/>
+          <w:szCs w:val="28"/>
+          <w:lang w:eastAsia="it-IT"/>
+          <w14:ligatures w14:val="standard"/>
+        </w:rPr>
+        <w:t>ccuracy, sensitivity, precision, specificity, F1, and Fb will be used</w:t>
+      </w:r>
+      <w:r>
+        <w:rPr>
+          <w:sz w:val="22"/>
+          <w:szCs w:val="28"/>
+          <w:lang w:eastAsia="it-IT"/>
+          <w14:ligatures w14:val="standard"/>
+        </w:rPr>
+        <w:t xml:space="preserve"> to evaluate performance using k-fold cross-validation as per industry standard.</w:t>
       </w:r>
     </w:p>
     <w:p>
       <w:pPr>
+        <w:pStyle w:val="Head2"/>
+        <w:rPr>
+          <w14:ligatures w14:val="standard"/>
+        </w:rPr>
+      </w:pPr>
+      <w:r>
+        <w:rPr>
+          <w:rStyle w:val="Label"/>
+          <w14:ligatures w14:val="standard"/>
+        </w:rPr>
+        <w:t>6</w:t>
+      </w:r>
+      <w:r>
+        <w:rPr>
+          <w14:ligatures w14:val="standard"/>
+        </w:rPr>
+        <w:t> Tools</w:t>
+      </w:r>
+    </w:p>
+    <w:p>
+      <w:pPr>
         <w:pStyle w:val="DisplayFormula"/>
         <w:tabs>
           <w:tab w:val="left" w:pos="200"/>
@@ -1493,16 +1724,7 @@
           <w:lang w:eastAsia="it-IT"/>
           <w14:ligatures w14:val="standard"/>
         </w:rPr>
-        <w:t xml:space="preserve"> can be used to determine missing </w:t>
-      </w:r>
-      <w:r>
-        <w:rPr>
-          <w:sz w:val="22"/>
-          <w:szCs w:val="28"/>
-          <w:lang w:eastAsia="it-IT"/>
-          <w14:ligatures w14:val="standard"/>
-        </w:rPr>
-        <w:t xml:space="preserve">values and in conjunction with the </w:t>
+        <w:t xml:space="preserve"> can be used to determine missing values and in conjunction with the </w:t>
       </w:r>
       <w:r>
         <w:rPr>
@@ -1614,7 +1836,17 @@
           <w:lang w:eastAsia="it-IT"/>
           <w14:ligatures w14:val="standard"/>
         </w:rPr>
-        <w:t>, will be used to alter attributes to one-hot encoding to prepare the data for the machine learning algorithms. It can also be used to split the data into training and testing groups to evaluate the performance of the methods. Finally, it can be used for performing the random tree method by using the functionalities for the Random Forest techniques.</w:t>
+        <w:t xml:space="preserve">, will be used to alter attributes to one-hot encoding to prepare the data for </w:t>
+      </w:r>
+      <w:r>
+        <w:rPr>
+          <w:sz w:val="22"/>
+          <w:szCs w:val="28"/>
+          <w:lang w:eastAsia="it-IT"/>
+          <w14:ligatures w14:val="standard"/>
+        </w:rPr>
+        <w:lastRenderedPageBreak/>
+        <w:t>the machine learning algorithms. It can also be used to split the data into training and testing groups to evaluate the performance of the methods. Finally, it can be used for performing the random tree method by using the functionalities for the Random Forest techniques.</w:t>
       </w:r>
     </w:p>
     <w:p>
@@ -2103,7 +2335,6 @@
         <w:rPr>
           <w14:ligatures w14:val="standard"/>
         </w:rPr>
-        <w:lastRenderedPageBreak/>
         <w:t>Examples</w:t>
       </w:r>
     </w:p>

</xml_diff>

<commit_message>
add bulk of literature survey
</commit_message>
<xml_diff>
--- a/Project Proposal/Project Proposal - Smith.docx
+++ b/Project Proposal/Project Proposal - Smith.docx
@@ -563,7 +563,47 @@
           <w:lang w:eastAsia="it-IT"/>
           <w14:ligatures w14:val="standard"/>
         </w:rPr>
-        <w:t>Beyond regulations, infrastructure is also an important aspect of railroad operations. Trains are designed to carry various different cargoes through various different locations. The development, zoning, and transportation schedules of each location has a large impact on the risk of accidents. Transport routes are determined by the resource requirements of each location, and if a location has high need for transport it may cause conflicts between rail and highway transportation systems that result in higher risk of crashes. Such conflicts could be diminished after they are discovered by careful civil planning, such as rezoning and rerouting.</w:t>
+        <w:t xml:space="preserve">Beyond regulations, infrastructure is also an important aspect of railroad operations. Trains are designed to carry </w:t>
+      </w:r>
+      <w:proofErr w:type="gramStart"/>
+      <w:r>
+        <w:rPr>
+          <w:sz w:val="22"/>
+          <w:szCs w:val="28"/>
+          <w:lang w:eastAsia="it-IT"/>
+          <w14:ligatures w14:val="standard"/>
+        </w:rPr>
+        <w:t>various different</w:t>
+      </w:r>
+      <w:proofErr w:type="gramEnd"/>
+      <w:r>
+        <w:rPr>
+          <w:sz w:val="22"/>
+          <w:szCs w:val="28"/>
+          <w:lang w:eastAsia="it-IT"/>
+          <w14:ligatures w14:val="standard"/>
+        </w:rPr>
+        <w:t xml:space="preserve"> cargoes through various different locations. The development, zoning, and transportation schedules of each location has a large impact on the risk of accidents. Transport routes are determined by the resource requirements of each location, and if a location has high need for </w:t>
+      </w:r>
+      <w:proofErr w:type="gramStart"/>
+      <w:r>
+        <w:rPr>
+          <w:sz w:val="22"/>
+          <w:szCs w:val="28"/>
+          <w:lang w:eastAsia="it-IT"/>
+          <w14:ligatures w14:val="standard"/>
+        </w:rPr>
+        <w:t>transport</w:t>
+      </w:r>
+      <w:proofErr w:type="gramEnd"/>
+      <w:r>
+        <w:rPr>
+          <w:sz w:val="22"/>
+          <w:szCs w:val="28"/>
+          <w:lang w:eastAsia="it-IT"/>
+          <w14:ligatures w14:val="standard"/>
+        </w:rPr>
+        <w:t xml:space="preserve"> it may cause conflicts between rail and highway transportation systems that result in higher risk of crashes. Such conflicts could be diminished after they are discovered by careful civil planning, such as rezoning and rerouting.</w:t>
       </w:r>
     </w:p>
     <w:p>
@@ -705,23 +745,93 @@
     </w:p>
     <w:p>
       <w:pPr>
-        <w:pStyle w:val="Head2"/>
-        <w:rPr>
-          <w14:ligatures w14:val="standard"/>
-        </w:rPr>
-      </w:pPr>
-      <w:r>
-        <w:rPr>
-          <w:rStyle w:val="Label"/>
-          <w14:ligatures w14:val="standard"/>
-        </w:rPr>
-        <w:t>3</w:t>
-      </w:r>
-      <w:r>
-        <w:rPr>
-          <w14:ligatures w14:val="standard"/>
-        </w:rPr>
-        <w:t> Proposed Work</w:t>
+        <w:pStyle w:val="DisplayFormula"/>
+        <w:tabs>
+          <w:tab w:val="left" w:pos="200"/>
+          <w:tab w:val="right" w:pos="4780"/>
+        </w:tabs>
+        <w:spacing w:line="264" w:lineRule="auto"/>
+        <w:jc w:val="both"/>
+        <w:rPr>
+          <w:sz w:val="22"/>
+          <w:szCs w:val="28"/>
+          <w:lang w:eastAsia="it-IT"/>
+          <w14:ligatures w14:val="standard"/>
+        </w:rPr>
+      </w:pPr>
+      <w:r>
+        <w:rPr>
+          <w:sz w:val="22"/>
+          <w:szCs w:val="28"/>
+          <w:lang w:eastAsia="it-IT"/>
+          <w14:ligatures w14:val="standard"/>
+        </w:rPr>
+        <w:t xml:space="preserve">Data mining techniques have been successfully applied to investigate </w:t>
+      </w:r>
+      <w:r>
+        <w:rPr>
+          <w:sz w:val="22"/>
+          <w:szCs w:val="28"/>
+          <w:lang w:eastAsia="it-IT"/>
+          <w14:ligatures w14:val="standard"/>
+        </w:rPr>
+        <w:t xml:space="preserve">the FRA dataset as well as similar datasets generated in other countries. Liu et al utilized chi-squared analysis to look at the causes of rail accidents in the FRA dataset from 2001 to 2010 and the effects of those causes on accident rates. </w:t>
+      </w:r>
+      <w:r>
+        <w:rPr>
+          <w:sz w:val="22"/>
+          <w:szCs w:val="28"/>
+          <w:lang w:eastAsia="it-IT"/>
+          <w14:ligatures w14:val="standard"/>
+        </w:rPr>
+        <w:t xml:space="preserve">A similar dataset has been generated by the Iranian Railway (RAI) which utilized association rules to identify if-then relations between rail accidents and their potential causes. A survey paper by </w:t>
+      </w:r>
+      <w:proofErr w:type="spellStart"/>
+      <w:r>
+        <w:rPr>
+          <w:sz w:val="22"/>
+          <w:szCs w:val="28"/>
+          <w:lang w:eastAsia="it-IT"/>
+          <w14:ligatures w14:val="standard"/>
+        </w:rPr>
+        <w:t>Bala</w:t>
+      </w:r>
+      <w:proofErr w:type="spellEnd"/>
+      <w:r>
+        <w:rPr>
+          <w:sz w:val="22"/>
+          <w:szCs w:val="28"/>
+          <w:lang w:eastAsia="it-IT"/>
+          <w14:ligatures w14:val="standard"/>
+        </w:rPr>
+        <w:t xml:space="preserve"> et al gives a good overview of the literature as it relates to data mining of rail accident data sets. After a thorough review of rail accident data mining </w:t>
+      </w:r>
+      <w:r>
+        <w:rPr>
+          <w:sz w:val="22"/>
+          <w:szCs w:val="28"/>
+          <w:lang w:eastAsia="it-IT"/>
+          <w14:ligatures w14:val="standard"/>
+        </w:rPr>
+        <w:t>research,</w:t>
+      </w:r>
+      <w:r>
+        <w:rPr>
+          <w:sz w:val="22"/>
+          <w:szCs w:val="28"/>
+          <w:lang w:eastAsia="it-IT"/>
+          <w14:ligatures w14:val="standard"/>
+        </w:rPr>
+        <w:t xml:space="preserve"> it has been determined that none have considered use of a random forest classification or frequent pattern growth (FP-Growth)</w:t>
+      </w:r>
+      <w:r>
+        <w:rPr>
+          <w:sz w:val="22"/>
+          <w:szCs w:val="28"/>
+          <w:lang w:eastAsia="it-IT"/>
+          <w14:ligatures w14:val="standard"/>
+        </w:rPr>
+        <w:t xml:space="preserve"> in their analyses.</w:t>
       </w:r>
     </w:p>
     <w:p>
@@ -747,56 +857,61 @@
           <w:lang w:eastAsia="it-IT"/>
           <w14:ligatures w14:val="standard"/>
         </w:rPr>
-        <w:t xml:space="preserve">General cleaning will be applied across the entire dataset prior to any specific preprocessing work for each of the specific investigatory questions. General cleanup of </w:t>
-      </w:r>
-      <w:r>
-        <w:rPr>
-          <w:sz w:val="22"/>
-          <w:szCs w:val="28"/>
-          <w:lang w:eastAsia="it-IT"/>
-          <w14:ligatures w14:val="standard"/>
-        </w:rPr>
-        <w:t>misspellings</w:t>
-      </w:r>
-      <w:r>
-        <w:rPr>
-          <w:sz w:val="22"/>
-          <w:szCs w:val="28"/>
-          <w:lang w:eastAsia="it-IT"/>
-          <w14:ligatures w14:val="standard"/>
-        </w:rPr>
-        <w:t xml:space="preserve"> will be corrected, as well as handling duplicate encodings for attributes and duplicate entries. Missing data will be addressed with either identical values or inferred data where possible as dictated by the nature of the attribute. Where needed, categorical attributes will be numerically encoded.</w:t>
-      </w:r>
-      <w:r>
-        <w:rPr>
-          <w:sz w:val="22"/>
-          <w:szCs w:val="28"/>
-          <w:lang w:eastAsia="it-IT"/>
-          <w14:ligatures w14:val="standard"/>
-        </w:rPr>
-        <w:t xml:space="preserve"> E</w:t>
-      </w:r>
-      <w:r>
-        <w:rPr>
-          <w:sz w:val="22"/>
-          <w:szCs w:val="28"/>
-          <w:lang w:eastAsia="it-IT"/>
-          <w14:ligatures w14:val="standard"/>
-        </w:rPr>
-        <w:t>xpert selections to exclude attributes which are clearly unrelated or too noisy or sparse to add value</w:t>
-      </w:r>
-      <w:r>
-        <w:rPr>
-          <w:sz w:val="22"/>
-          <w:szCs w:val="28"/>
-          <w:lang w:eastAsia="it-IT"/>
-          <w14:ligatures w14:val="standard"/>
-        </w:rPr>
-        <w:t xml:space="preserve"> will be performed if required.</w:t>
+        <w:t xml:space="preserve">In addition to rail, data mining has been utilized in similar large datasets composed of accident reports, mainly around the topic of occupational safety. Several variations of frequent pattern generation including temporal, elevated severity, and high impact were performed by Singh et al using a proprietary data set generated from a steel manufacturing plant in India. Another group led by </w:t>
+      </w:r>
+      <w:proofErr w:type="spellStart"/>
+      <w:r>
+        <w:rPr>
+          <w:sz w:val="22"/>
+          <w:szCs w:val="28"/>
+          <w:lang w:eastAsia="it-IT"/>
+          <w14:ligatures w14:val="standard"/>
+        </w:rPr>
+        <w:t>Khosrowabadi</w:t>
+      </w:r>
+      <w:proofErr w:type="spellEnd"/>
+      <w:r>
+        <w:rPr>
+          <w:sz w:val="22"/>
+          <w:szCs w:val="28"/>
+          <w:lang w:eastAsia="it-IT"/>
+          <w14:ligatures w14:val="standard"/>
+        </w:rPr>
+        <w:t xml:space="preserve"> used association rules and K-means clustering to identify the factors affecting occupational safety in industrial paint halls in Tehran. These additional studies help demonstrate that </w:t>
+      </w:r>
+      <w:r>
+        <w:rPr>
+          <w:sz w:val="22"/>
+          <w:szCs w:val="28"/>
+          <w:lang w:eastAsia="it-IT"/>
+          <w14:ligatures w14:val="standard"/>
+        </w:rPr>
+        <w:t>more advanced frequent pattern techniques and classification techniques are promising future areas of investigation for accident analysis.</w:t>
       </w:r>
     </w:p>
     <w:p>
       <w:pPr>
+        <w:pStyle w:val="Head2"/>
+        <w:rPr>
+          <w:rStyle w:val="Label"/>
+        </w:rPr>
+      </w:pPr>
+      <w:r>
+        <w:rPr>
+          <w:rStyle w:val="Label"/>
+        </w:rPr>
+        <w:t>3</w:t>
+      </w:r>
+      <w:r>
+        <w:rPr>
+          <w:rStyle w:val="Label"/>
+        </w:rPr>
+        <w:tab/>
+        <w:t>Proposed Work</w:t>
+      </w:r>
+    </w:p>
+    <w:p>
+      <w:pPr>
         <w:pStyle w:val="DisplayFormula"/>
         <w:tabs>
           <w:tab w:val="left" w:pos="200"/>
@@ -805,6 +920,77 @@
         <w:spacing w:line="264" w:lineRule="auto"/>
         <w:jc w:val="both"/>
         <w:rPr>
+          <w:sz w:val="22"/>
+          <w:szCs w:val="28"/>
+          <w:lang w:eastAsia="it-IT"/>
+          <w14:ligatures w14:val="standard"/>
+        </w:rPr>
+      </w:pPr>
+      <w:r>
+        <w:rPr>
+          <w:sz w:val="22"/>
+          <w:szCs w:val="28"/>
+          <w:lang w:eastAsia="it-IT"/>
+          <w14:ligatures w14:val="standard"/>
+        </w:rPr>
+        <w:t xml:space="preserve">General cleaning will be applied across the entire dataset prior to any specific preprocessing work for each of the specific investigatory questions. General cleanup of </w:t>
+      </w:r>
+      <w:r>
+        <w:rPr>
+          <w:sz w:val="22"/>
+          <w:szCs w:val="28"/>
+          <w:lang w:eastAsia="it-IT"/>
+          <w14:ligatures w14:val="standard"/>
+        </w:rPr>
+        <w:t>misspellings</w:t>
+      </w:r>
+      <w:r>
+        <w:rPr>
+          <w:sz w:val="22"/>
+          <w:szCs w:val="28"/>
+          <w:lang w:eastAsia="it-IT"/>
+          <w14:ligatures w14:val="standard"/>
+        </w:rPr>
+        <w:t xml:space="preserve"> will be corrected, as well as handling duplicate encodings for attributes and duplicate entries. Missing data will be addressed with either identical values or inferred data where possible as dictated by the nature of the attribute. Where needed, categorical attributes will be numerically encoded.</w:t>
+      </w:r>
+      <w:r>
+        <w:rPr>
+          <w:sz w:val="22"/>
+          <w:szCs w:val="28"/>
+          <w:lang w:eastAsia="it-IT"/>
+          <w14:ligatures w14:val="standard"/>
+        </w:rPr>
+        <w:t xml:space="preserve"> E</w:t>
+      </w:r>
+      <w:r>
+        <w:rPr>
+          <w:sz w:val="22"/>
+          <w:szCs w:val="28"/>
+          <w:lang w:eastAsia="it-IT"/>
+          <w14:ligatures w14:val="standard"/>
+        </w:rPr>
+        <w:t>xpert selections to exclude attributes which are clearly unrelated or too noisy or sparse to add value</w:t>
+      </w:r>
+      <w:r>
+        <w:rPr>
+          <w:sz w:val="22"/>
+          <w:szCs w:val="28"/>
+          <w:lang w:eastAsia="it-IT"/>
+          <w14:ligatures w14:val="standard"/>
+        </w:rPr>
+        <w:t xml:space="preserve"> will be performed if required.</w:t>
+      </w:r>
+    </w:p>
+    <w:p>
+      <w:pPr>
+        <w:pStyle w:val="DisplayFormula"/>
+        <w:tabs>
+          <w:tab w:val="left" w:pos="200"/>
+          <w:tab w:val="right" w:pos="4780"/>
+        </w:tabs>
+        <w:spacing w:line="264" w:lineRule="auto"/>
+        <w:jc w:val="both"/>
+        <w:rPr>
           <w:b/>
           <w:bCs/>
           <w:sz w:val="22"/>
@@ -1031,7 +1217,17 @@
           <w:lang w:eastAsia="it-IT"/>
           <w14:ligatures w14:val="standard"/>
         </w:rPr>
-        <w:t>For the sake of focusing this study on intersection characteristics, all attributes that are specific to the location, train characteristics, or datasheet administrative categories will be removed prior to implementing the algorithms.</w:t>
+        <w:t xml:space="preserve">For the sake of focusing this study on intersection characteristics, all attributes that are specific to the </w:t>
+      </w:r>
+      <w:r>
+        <w:rPr>
+          <w:sz w:val="22"/>
+          <w:szCs w:val="28"/>
+          <w:lang w:eastAsia="it-IT"/>
+          <w14:ligatures w14:val="standard"/>
+        </w:rPr>
+        <w:lastRenderedPageBreak/>
+        <w:t>location, train characteristics, or datasheet administrative categories will be removed prior to implementing the algorithms.</w:t>
       </w:r>
     </w:p>
     <w:p>
@@ -1156,17 +1352,7 @@
           <w:lang w:eastAsia="it-IT"/>
           <w14:ligatures w14:val="standard"/>
         </w:rPr>
-        <w:t xml:space="preserve">The attributes provide comprehensive data about railroad operations at the time and location of each data </w:t>
-      </w:r>
-      <w:r>
-        <w:rPr>
-          <w:sz w:val="22"/>
-          <w:szCs w:val="28"/>
-          <w:lang w:eastAsia="it-IT"/>
-          <w14:ligatures w14:val="standard"/>
-        </w:rPr>
-        <w:lastRenderedPageBreak/>
-        <w:t>object representing an individual incident at a highway-railroad crossing.</w:t>
+        <w:t>The attributes provide comprehensive data about railroad operations at the time and location of each data object representing an individual incident at a highway-railroad crossing.</w:t>
       </w:r>
     </w:p>
     <w:p>
@@ -1418,25 +1604,56 @@
           <w:lang w:eastAsia="it-IT"/>
           <w14:ligatures w14:val="standard"/>
         </w:rPr>
-        <w:t xml:space="preserve">FP-Growth addresses the large memory limitation required by the Apriori algorithm because it maintains a tree rather than generating a list of all candidates, and it also </w:t>
-      </w:r>
-      <w:r>
-        <w:rPr>
-          <w:sz w:val="22"/>
-          <w:szCs w:val="28"/>
-          <w:lang w:eastAsia="it-IT"/>
-          <w14:ligatures w14:val="standard"/>
-        </w:rPr>
-        <w:t>can be parallelized by partitioning the database. (</w:t>
-      </w:r>
-      <w:r>
-        <w:rPr>
-          <w:sz w:val="22"/>
-          <w:szCs w:val="28"/>
-          <w:lang w:eastAsia="it-IT"/>
-          <w14:ligatures w14:val="standard"/>
-        </w:rPr>
-        <w:t xml:space="preserve">The pyspark Python library by Apache Spark contains a pre-built function </w:t>
+        <w:t xml:space="preserve">FP-Growth addresses the large memory limitation required by the </w:t>
+      </w:r>
+      <w:proofErr w:type="spellStart"/>
+      <w:r>
+        <w:rPr>
+          <w:sz w:val="22"/>
+          <w:szCs w:val="28"/>
+          <w:lang w:eastAsia="it-IT"/>
+          <w14:ligatures w14:val="standard"/>
+        </w:rPr>
+        <w:t>Apriori</w:t>
+      </w:r>
+      <w:proofErr w:type="spellEnd"/>
+      <w:r>
+        <w:rPr>
+          <w:sz w:val="22"/>
+          <w:szCs w:val="28"/>
+          <w:lang w:eastAsia="it-IT"/>
+          <w14:ligatures w14:val="standard"/>
+        </w:rPr>
+        <w:t xml:space="preserve"> algorithm because it maintains a tree rather than generating a list of all candidates, and it also can be parallelized by partitioning the database. (</w:t>
+      </w:r>
+      <w:r>
+        <w:rPr>
+          <w:sz w:val="22"/>
+          <w:szCs w:val="28"/>
+          <w:lang w:eastAsia="it-IT"/>
+          <w14:ligatures w14:val="standard"/>
+        </w:rPr>
+        <w:t xml:space="preserve">The </w:t>
+      </w:r>
+      <w:proofErr w:type="spellStart"/>
+      <w:r>
+        <w:rPr>
+          <w:sz w:val="22"/>
+          <w:szCs w:val="28"/>
+          <w:lang w:eastAsia="it-IT"/>
+          <w14:ligatures w14:val="standard"/>
+        </w:rPr>
+        <w:t>pyspark</w:t>
+      </w:r>
+      <w:proofErr w:type="spellEnd"/>
+      <w:r>
+        <w:rPr>
+          <w:sz w:val="22"/>
+          <w:szCs w:val="28"/>
+          <w:lang w:eastAsia="it-IT"/>
+          <w14:ligatures w14:val="standard"/>
+        </w:rPr>
+        <w:t xml:space="preserve"> Python library by Apache Spark contains a pre-built function </w:t>
       </w:r>
       <w:r>
         <w:rPr>
@@ -1491,7 +1708,27 @@
           <w:lang w:eastAsia="it-IT"/>
           <w14:ligatures w14:val="standard"/>
         </w:rPr>
-        <w:t>, Kulczynski measure, and cosine measure. Thresholds for these measures are still to be determined.</w:t>
+        <w:t xml:space="preserve">, </w:t>
+      </w:r>
+      <w:proofErr w:type="spellStart"/>
+      <w:r>
+        <w:rPr>
+          <w:sz w:val="22"/>
+          <w:szCs w:val="28"/>
+          <w:lang w:eastAsia="it-IT"/>
+          <w14:ligatures w14:val="standard"/>
+        </w:rPr>
+        <w:t>Kulczynski</w:t>
+      </w:r>
+      <w:proofErr w:type="spellEnd"/>
+      <w:r>
+        <w:rPr>
+          <w:sz w:val="22"/>
+          <w:szCs w:val="28"/>
+          <w:lang w:eastAsia="it-IT"/>
+          <w14:ligatures w14:val="standard"/>
+        </w:rPr>
+        <w:t xml:space="preserve"> measure, and cosine measure. Thresholds for these measures are still to be determined.</w:t>
       </w:r>
     </w:p>
     <w:p>
@@ -1526,7 +1763,37 @@
           <w:lang w:eastAsia="it-IT"/>
           <w14:ligatures w14:val="standard"/>
         </w:rPr>
-        <w:t xml:space="preserve">to generate a classification around each question’s target label, after which rules will be extracted. The rules will provide and easily interpreted understanding of the potential cause and known effect which can be communicated to industry experts to improve future rail accident outcomes. The Random Forest will be generated using an 80/20 test/train split with sampling without replacement using the built-in sklearn python library. </w:t>
+        <w:t xml:space="preserve">to generate a classification around each question’s target label, after which rules will be extracted. The rules will provide and easily </w:t>
+      </w:r>
+      <w:r>
+        <w:rPr>
+          <w:sz w:val="22"/>
+          <w:szCs w:val="28"/>
+          <w:lang w:eastAsia="it-IT"/>
+          <w14:ligatures w14:val="standard"/>
+        </w:rPr>
+        <w:lastRenderedPageBreak/>
+        <w:t xml:space="preserve">interpreted understanding of the potential cause and known effect which can be communicated to industry experts to improve future rail accident outcomes. The Random Forest will be generated using an 80/20 test/train split with sampling without replacement using the built-in </w:t>
+      </w:r>
+      <w:proofErr w:type="spellStart"/>
+      <w:r>
+        <w:rPr>
+          <w:sz w:val="22"/>
+          <w:szCs w:val="28"/>
+          <w:lang w:eastAsia="it-IT"/>
+          <w14:ligatures w14:val="standard"/>
+        </w:rPr>
+        <w:t>sklearn</w:t>
+      </w:r>
+      <w:proofErr w:type="spellEnd"/>
+      <w:r>
+        <w:rPr>
+          <w:sz w:val="22"/>
+          <w:szCs w:val="28"/>
+          <w:lang w:eastAsia="it-IT"/>
+          <w14:ligatures w14:val="standard"/>
+        </w:rPr>
+        <w:t xml:space="preserve"> python library. </w:t>
       </w:r>
       <w:r>
         <w:rPr>
@@ -1646,6 +1913,7 @@
         </w:rPr>
         <w:t xml:space="preserve">The Python </w:t>
       </w:r>
+      <w:proofErr w:type="gramStart"/>
       <w:r>
         <w:rPr>
           <w:i/>
@@ -1657,6 +1925,7 @@
         </w:rPr>
         <w:t>pandas</w:t>
       </w:r>
+      <w:proofErr w:type="gramEnd"/>
       <w:r>
         <w:rPr>
           <w:sz w:val="22"/>
@@ -1666,6 +1935,7 @@
         </w:rPr>
         <w:t xml:space="preserve"> toolbox will be used for data cleaning. The </w:t>
       </w:r>
+      <w:proofErr w:type="gramStart"/>
       <w:r>
         <w:rPr>
           <w:i/>
@@ -1675,17 +1945,9 @@
           <w:lang w:eastAsia="it-IT"/>
           <w14:ligatures w14:val="standard"/>
         </w:rPr>
-        <w:t>unique()</w:t>
-      </w:r>
-      <w:r>
-        <w:rPr>
-          <w:sz w:val="22"/>
-          <w:szCs w:val="28"/>
-          <w:lang w:eastAsia="it-IT"/>
-          <w14:ligatures w14:val="standard"/>
-        </w:rPr>
-        <w:t xml:space="preserve"> function can be used to determine all of the unique values in string attributes such as incident descriptions and locations and determine if there are any misspelled instances or instances that should be combined. The functions </w:t>
-      </w:r>
+        <w:t>unique(</w:t>
+      </w:r>
+      <w:proofErr w:type="gramEnd"/>
       <w:r>
         <w:rPr>
           <w:i/>
@@ -1695,17 +1957,19 @@
           <w:lang w:eastAsia="it-IT"/>
           <w14:ligatures w14:val="standard"/>
         </w:rPr>
-        <w:t>isna()</w:t>
-      </w:r>
-      <w:r>
-        <w:rPr>
-          <w:sz w:val="22"/>
-          <w:szCs w:val="28"/>
-          <w:lang w:eastAsia="it-IT"/>
-          <w14:ligatures w14:val="standard"/>
-        </w:rPr>
-        <w:t xml:space="preserve"> and </w:t>
-      </w:r>
+        <w:t>)</w:t>
+      </w:r>
+      <w:r>
+        <w:rPr>
+          <w:sz w:val="22"/>
+          <w:szCs w:val="28"/>
+          <w:lang w:eastAsia="it-IT"/>
+          <w14:ligatures w14:val="standard"/>
+        </w:rPr>
+        <w:t xml:space="preserve"> function can be used to determine all of the unique values in string attributes such as incident descriptions and locations and determine if there are any misspelled instances or instances that should be combined. The functions </w:t>
+      </w:r>
+      <w:proofErr w:type="spellStart"/>
+      <w:proofErr w:type="gramStart"/>
       <w:r>
         <w:rPr>
           <w:i/>
@@ -1715,17 +1979,9 @@
           <w:lang w:eastAsia="it-IT"/>
           <w14:ligatures w14:val="standard"/>
         </w:rPr>
-        <w:t>isnull()</w:t>
-      </w:r>
-      <w:r>
-        <w:rPr>
-          <w:sz w:val="22"/>
-          <w:szCs w:val="28"/>
-          <w:lang w:eastAsia="it-IT"/>
-          <w14:ligatures w14:val="standard"/>
-        </w:rPr>
-        <w:t xml:space="preserve"> can be used to determine missing values and in conjunction with the </w:t>
-      </w:r>
+        <w:t>isna</w:t>
+      </w:r>
+      <w:proofErr w:type="spellEnd"/>
       <w:r>
         <w:rPr>
           <w:i/>
@@ -1735,6 +1991,71 @@
           <w:lang w:eastAsia="it-IT"/>
           <w14:ligatures w14:val="standard"/>
         </w:rPr>
+        <w:t>(</w:t>
+      </w:r>
+      <w:proofErr w:type="gramEnd"/>
+      <w:r>
+        <w:rPr>
+          <w:i/>
+          <w:iCs/>
+          <w:sz w:val="22"/>
+          <w:szCs w:val="28"/>
+          <w:lang w:eastAsia="it-IT"/>
+          <w14:ligatures w14:val="standard"/>
+        </w:rPr>
+        <w:t>)</w:t>
+      </w:r>
+      <w:r>
+        <w:rPr>
+          <w:sz w:val="22"/>
+          <w:szCs w:val="28"/>
+          <w:lang w:eastAsia="it-IT"/>
+          <w14:ligatures w14:val="standard"/>
+        </w:rPr>
+        <w:t xml:space="preserve"> and </w:t>
+      </w:r>
+      <w:proofErr w:type="spellStart"/>
+      <w:r>
+        <w:rPr>
+          <w:i/>
+          <w:iCs/>
+          <w:sz w:val="22"/>
+          <w:szCs w:val="28"/>
+          <w:lang w:eastAsia="it-IT"/>
+          <w14:ligatures w14:val="standard"/>
+        </w:rPr>
+        <w:t>isnull</w:t>
+      </w:r>
+      <w:proofErr w:type="spellEnd"/>
+      <w:r>
+        <w:rPr>
+          <w:i/>
+          <w:iCs/>
+          <w:sz w:val="22"/>
+          <w:szCs w:val="28"/>
+          <w:lang w:eastAsia="it-IT"/>
+          <w14:ligatures w14:val="standard"/>
+        </w:rPr>
+        <w:t>()</w:t>
+      </w:r>
+      <w:r>
+        <w:rPr>
+          <w:sz w:val="22"/>
+          <w:szCs w:val="28"/>
+          <w:lang w:eastAsia="it-IT"/>
+          <w14:ligatures w14:val="standard"/>
+        </w:rPr>
+        <w:t xml:space="preserve"> can be used to determine missing values and in conjunction with the </w:t>
+      </w:r>
+      <w:r>
+        <w:rPr>
+          <w:i/>
+          <w:iCs/>
+          <w:sz w:val="22"/>
+          <w:szCs w:val="28"/>
+          <w:lang w:eastAsia="it-IT"/>
+          <w14:ligatures w14:val="standard"/>
+        </w:rPr>
         <w:t>unique()</w:t>
       </w:r>
       <w:r>
@@ -1772,6 +2093,7 @@
         </w:rPr>
         <w:t xml:space="preserve">The Python </w:t>
       </w:r>
+      <w:proofErr w:type="spellStart"/>
       <w:r>
         <w:rPr>
           <w:i/>
@@ -1783,6 +2105,7 @@
         </w:rPr>
         <w:t>numpy</w:t>
       </w:r>
+      <w:proofErr w:type="spellEnd"/>
       <w:r>
         <w:rPr>
           <w:sz w:val="22"/>
@@ -1818,6 +2141,7 @@
         </w:rPr>
         <w:t xml:space="preserve">The Python toolbox, </w:t>
       </w:r>
+      <w:proofErr w:type="spellStart"/>
       <w:r>
         <w:rPr>
           <w:i/>
@@ -1829,24 +2153,15 @@
         </w:rPr>
         <w:t>sklearn</w:t>
       </w:r>
-      <w:r>
-        <w:rPr>
-          <w:sz w:val="22"/>
-          <w:szCs w:val="28"/>
-          <w:lang w:eastAsia="it-IT"/>
-          <w14:ligatures w14:val="standard"/>
-        </w:rPr>
-        <w:t xml:space="preserve">, will be used to alter attributes to one-hot encoding to prepare the data for </w:t>
-      </w:r>
-      <w:r>
-        <w:rPr>
-          <w:sz w:val="22"/>
-          <w:szCs w:val="28"/>
-          <w:lang w:eastAsia="it-IT"/>
-          <w14:ligatures w14:val="standard"/>
-        </w:rPr>
-        <w:lastRenderedPageBreak/>
-        <w:t>the machine learning algorithms. It can also be used to split the data into training and testing groups to evaluate the performance of the methods. Finally, it can be used for performing the random tree method by using the functionalities for the Random Forest techniques.</w:t>
+      <w:proofErr w:type="spellEnd"/>
+      <w:r>
+        <w:rPr>
+          <w:sz w:val="22"/>
+          <w:szCs w:val="28"/>
+          <w:lang w:eastAsia="it-IT"/>
+          <w14:ligatures w14:val="standard"/>
+        </w:rPr>
+        <w:t>, will be used to alter attributes to one-hot encoding to prepare the data for the machine learning algorithms. It can also be used to split the data into training and testing groups to evaluate the performance of the methods. Finally, it can be used for performing the random tree method by using the functionalities for the Random Forest techniques.</w:t>
       </w:r>
     </w:p>
     <w:p>
@@ -1874,6 +2189,7 @@
         </w:rPr>
         <w:t xml:space="preserve">The Python toolbox, </w:t>
       </w:r>
+      <w:proofErr w:type="spellStart"/>
       <w:r>
         <w:rPr>
           <w:i/>
@@ -1885,14 +2201,35 @@
         </w:rPr>
         <w:t>pyspark</w:t>
       </w:r>
-      <w:r>
-        <w:rPr>
-          <w:sz w:val="22"/>
-          <w:szCs w:val="28"/>
-          <w:lang w:eastAsia="it-IT"/>
-          <w14:ligatures w14:val="standard"/>
-        </w:rPr>
-        <w:t xml:space="preserve">, will be used to mine frequent itemsets using the FP-growth algorithm. This toolbox could also be used to perform Pearson’s independence test and the correlation for each attribute. </w:t>
+      <w:proofErr w:type="spellEnd"/>
+      <w:r>
+        <w:rPr>
+          <w:sz w:val="22"/>
+          <w:szCs w:val="28"/>
+          <w:lang w:eastAsia="it-IT"/>
+          <w14:ligatures w14:val="standard"/>
+        </w:rPr>
+        <w:t xml:space="preserve">, will be used to mine frequent </w:t>
+      </w:r>
+      <w:proofErr w:type="spellStart"/>
+      <w:r>
+        <w:rPr>
+          <w:sz w:val="22"/>
+          <w:szCs w:val="28"/>
+          <w:lang w:eastAsia="it-IT"/>
+          <w14:ligatures w14:val="standard"/>
+        </w:rPr>
+        <w:t>itemsets</w:t>
+      </w:r>
+      <w:proofErr w:type="spellEnd"/>
+      <w:r>
+        <w:rPr>
+          <w:sz w:val="22"/>
+          <w:szCs w:val="28"/>
+          <w:lang w:eastAsia="it-IT"/>
+          <w14:ligatures w14:val="standard"/>
+        </w:rPr>
+        <w:t xml:space="preserve"> using the FP-growth algorithm. This toolbox could also be used to perform Pearson’s independence test and the correlation for each attribute. </w:t>
       </w:r>
     </w:p>
     <w:p>
@@ -2284,7 +2621,23 @@
           <w:rFonts w:eastAsia="Times New Roman"/>
           <w:szCs w:val="14"/>
         </w:rPr>
-        <w:t>Daniel Brod and David Gillen, Oct. 2020. New Model for Highway-Rail Grade Crossing Accident Prediction and Severity. </w:t>
+        <w:t xml:space="preserve">Daniel </w:t>
+      </w:r>
+      <w:proofErr w:type="spellStart"/>
+      <w:r>
+        <w:rPr>
+          <w:rFonts w:eastAsia="Times New Roman"/>
+          <w:szCs w:val="14"/>
+        </w:rPr>
+        <w:t>Brod</w:t>
+      </w:r>
+      <w:proofErr w:type="spellEnd"/>
+      <w:r>
+        <w:rPr>
+          <w:rFonts w:eastAsia="Times New Roman"/>
+          <w:szCs w:val="14"/>
+        </w:rPr>
+        <w:t xml:space="preserve"> and David Gillen, Oct. 2020. New Model for Highway-Rail Grade Crossing Accident Prediction and Severity. </w:t>
       </w:r>
       <w:r>
         <w:rPr>
@@ -2365,6 +2718,7 @@
         </w:rPr>
         <w:t>Patricia S. Abril and Robert Plant, 2007. The patent holder's dilemma: Buy, sell, or troll? </w:t>
       </w:r>
+      <w:proofErr w:type="spellStart"/>
       <w:r>
         <w:rPr>
           <w:rFonts w:eastAsia="Times New Roman"/>
@@ -2372,7 +2726,17 @@
           <w:iCs/>
           <w:szCs w:val="14"/>
         </w:rPr>
-        <w:t xml:space="preserve">Commun. ACM </w:t>
+        <w:t>Commun</w:t>
+      </w:r>
+      <w:proofErr w:type="spellEnd"/>
+      <w:r>
+        <w:rPr>
+          <w:rFonts w:eastAsia="Times New Roman"/>
+          <w:i/>
+          <w:iCs/>
+          <w:szCs w:val="14"/>
+        </w:rPr>
+        <w:t xml:space="preserve">. ACM </w:t>
       </w:r>
       <w:r>
         <w:rPr>
@@ -2380,7 +2744,25 @@
           <w:iCs/>
           <w:szCs w:val="14"/>
         </w:rPr>
-        <w:t>50, 1 (Jan, 2007),</w:t>
+        <w:t>50, 1 (</w:t>
+      </w:r>
+      <w:proofErr w:type="gramStart"/>
+      <w:r>
+        <w:rPr>
+          <w:rFonts w:eastAsia="Times New Roman"/>
+          <w:iCs/>
+          <w:szCs w:val="14"/>
+        </w:rPr>
+        <w:t>Jan,</w:t>
+      </w:r>
+      <w:proofErr w:type="gramEnd"/>
+      <w:r>
+        <w:rPr>
+          <w:rFonts w:eastAsia="Times New Roman"/>
+          <w:iCs/>
+          <w:szCs w:val="14"/>
+        </w:rPr>
+        <w:t xml:space="preserve"> 2007),</w:t>
       </w:r>
       <w:r>
         <w:rPr>
@@ -2434,8 +2816,21 @@
         </w:rPr>
         <w:tab/>
       </w:r>
-      <w:r>
-        <w:t>Sten Andler. 1979. Predicate path expressions. In </w:t>
+      <w:proofErr w:type="spellStart"/>
+      <w:r>
+        <w:t>Sten</w:t>
+      </w:r>
+      <w:proofErr w:type="spellEnd"/>
+      <w:r>
+        <w:t xml:space="preserve"> </w:t>
+      </w:r>
+      <w:proofErr w:type="spellStart"/>
+      <w:r>
+        <w:t>Andler</w:t>
+      </w:r>
+      <w:proofErr w:type="spellEnd"/>
+      <w:r>
+        <w:t>. 1979. Predicate path expressions. In </w:t>
       </w:r>
       <w:r>
         <w:rPr>
@@ -2445,8 +2840,18 @@
         <w:t>Proceedings of the 6th. ACM SIGACT-SIGPLAN Symposium on Principles of Programming Languages (POPL '79)</w:t>
       </w:r>
       <w:r>
-        <w:t>. ACM Press, New York, NY, 226-236. DOI:https://doi.org/10.1145/567752.567774</w:t>
-      </w:r>
+        <w:t xml:space="preserve">. ACM Press, New York, NY, 226-236. </w:t>
+      </w:r>
+      <w:proofErr w:type="spellStart"/>
+      <w:proofErr w:type="gramStart"/>
+      <w:r>
+        <w:t>DOI:https</w:t>
+      </w:r>
+      <w:proofErr w:type="spellEnd"/>
+      <w:r>
+        <w:t>://doi.org/10.1145/567752.567774</w:t>
+      </w:r>
+      <w:proofErr w:type="gramEnd"/>
     </w:p>
     <w:p>
       <w:pPr>
@@ -2478,8 +2883,18 @@
         <w:t>The title of book one</w:t>
       </w:r>
       <w:r>
-        <w:t> (1st. ed.). The name of the series one, Vol. 9. University of Chicago Press, Chicago. DOI:https://doi.org/10.1007/3-540-09237-4</w:t>
-      </w:r>
+        <w:t xml:space="preserve"> (1st. ed.). The name of the series one, Vol. 9. University of Chicago Press, Chicago. </w:t>
+      </w:r>
+      <w:proofErr w:type="spellStart"/>
+      <w:proofErr w:type="gramStart"/>
+      <w:r>
+        <w:t>DOI:https</w:t>
+      </w:r>
+      <w:proofErr w:type="spellEnd"/>
+      <w:r>
+        <w:t>://doi.org/10.1007/3-540-09237-4</w:t>
+      </w:r>
+      <w:proofErr w:type="gramEnd"/>
       <w:r>
         <w:rPr>
           <w14:ligatures w14:val="standard"/>
@@ -2507,7 +2922,15 @@
         <w:tab/>
       </w:r>
       <w:r>
-        <w:t>David Kosiur. 2001. </w:t>
+        <w:t xml:space="preserve">David </w:t>
+      </w:r>
+      <w:proofErr w:type="spellStart"/>
+      <w:r>
+        <w:t>Kosiur</w:t>
+      </w:r>
+      <w:proofErr w:type="spellEnd"/>
+      <w:r>
+        <w:t>. 2001. </w:t>
       </w:r>
       <w:r>
         <w:rPr>
@@ -2517,7 +2940,11 @@
         <w:t>Understanding Policy-Based Networking</w:t>
       </w:r>
       <w:r>
-        <w:t> (2nd. ed.). Wiley, New York, NY.</w:t>
+        <w:t xml:space="preserve"> (2nd. ed.). Wiley, New York, </w:t>
+      </w:r>
+      <w:proofErr w:type="gramStart"/>
+      <w:r>
+        <w:t>NY.</w:t>
       </w:r>
       <w:r>
         <w:rPr>
@@ -2525,6 +2952,7 @@
         </w:rPr>
         <w:t>.</w:t>
       </w:r>
+      <w:proofErr w:type="gramEnd"/>
     </w:p>
     <w:p>
       <w:pPr>
@@ -3029,7 +3457,21 @@
             <w:rPr>
               <w:rFonts w:ascii="Linux Biolinum" w:hAnsi="Linux Biolinum" w:cs="Linux Biolinum"/>
             </w:rPr>
-            <w:t>WOODSTOCK’18, June, 2018, El Paso, Texas USA</w:t>
+            <w:t xml:space="preserve">WOODSTOCK’18, </w:t>
+          </w:r>
+          <w:proofErr w:type="gramStart"/>
+          <w:r>
+            <w:rPr>
+              <w:rFonts w:ascii="Linux Biolinum" w:hAnsi="Linux Biolinum" w:cs="Linux Biolinum"/>
+            </w:rPr>
+            <w:t>June,</w:t>
+          </w:r>
+          <w:proofErr w:type="gramEnd"/>
+          <w:r>
+            <w:rPr>
+              <w:rFonts w:ascii="Linux Biolinum" w:hAnsi="Linux Biolinum" w:cs="Linux Biolinum"/>
+            </w:rPr>
+            <w:t xml:space="preserve"> 2018, El Paso, Texas USA</w:t>
           </w:r>
         </w:p>
       </w:tc>

</xml_diff>